<commit_message>
Successfully switched to QDataStream for sending it through loopback (software)
</commit_message>
<xml_diff>
--- a/Lab P20 Preparation.docx
+++ b/Lab P20 Preparation.docx
@@ -427,6 +427,9 @@
     </w:p>
     <w:p>
       <w:r>
+        <w:rPr>
+          <w:noProof/>
+        </w:rPr>
         <w:drawing>
           <wp:inline distT="0" distB="0" distL="0" distR="0" wp14:anchorId="00DA0A14" wp14:editId="37F29028">
             <wp:extent cx="6188710" cy="5013277"/>
@@ -609,6 +612,9 @@
     </w:p>
     <w:p>
       <w:r>
+        <w:rPr>
+          <w:noProof/>
+        </w:rPr>
         <w:drawing>
           <wp:inline distT="0" distB="0" distL="0" distR="0" wp14:anchorId="15AB2EF9" wp14:editId="5B8256F2">
             <wp:extent cx="6188710" cy="544195"/>
@@ -666,6 +672,9 @@
     </w:p>
     <w:p>
       <w:r>
+        <w:rPr>
+          <w:noProof/>
+        </w:rPr>
         <w:drawing>
           <wp:inline distT="0" distB="0" distL="0" distR="0" wp14:anchorId="0FA1C56F" wp14:editId="4C1FF350">
             <wp:extent cx="5115639" cy="3048425"/>
@@ -716,7 +725,7 @@
     <w:p/>
     <w:p/>
     <w:p>
-      <w:hyperlink r:id="rId11" w:history="1">
+      <w:hyperlink r:id="rId11" w:anchor=":~:text=Example%20for%20a,called%20every%20second" w:history="1">
         <w:r>
           <w:rPr>
             <w:rStyle w:val="Hyperlink"/>
@@ -739,6 +748,9 @@
     <w:p/>
     <w:p>
       <w:r>
+        <w:rPr>
+          <w:noProof/>
+        </w:rPr>
         <w:lastRenderedPageBreak/>
         <w:drawing>
           <wp:inline distT="0" distB="0" distL="0" distR="0" wp14:anchorId="4345173E" wp14:editId="581F6BCF">
@@ -1476,6 +1488,9 @@
     </w:p>
     <w:p>
       <w:r>
+        <w:rPr>
+          <w:noProof/>
+        </w:rPr>
         <w:lastRenderedPageBreak/>
         <w:drawing>
           <wp:inline distT="0" distB="0" distL="0" distR="0" wp14:anchorId="66A4B085" wp14:editId="04F16CCF">
@@ -1546,6 +1561,61 @@
         <w:t>3.2 Serialization of the commands</w:t>
       </w:r>
     </w:p>
+    <w:p>
+      <w:r>
+        <w:t xml:space="preserve">To serialize the data, we have settled on using the boost library for object serialization following this tutorial. </w:t>
+      </w:r>
+    </w:p>
+    <w:p>
+      <w:r>
+        <w:t>The objective is to serialize the data packet made from all the attributes used for drawing and instead of passing it as a variable, it will be reconstructed by Hephaestus as sent by Hermes.</w:t>
+      </w:r>
+    </w:p>
+    <w:p>
+      <w:hyperlink r:id="rId14" w:history="1">
+        <w:r>
+          <w:rPr>
+            <w:rStyle w:val="Hyperlink"/>
+          </w:rPr>
+          <w:t>https://www.codeguru.com/cplusplus/an-introduction-to</w:t>
+        </w:r>
+        <w:r>
+          <w:rPr>
+            <w:rStyle w:val="Hyperlink"/>
+          </w:rPr>
+          <w:t>-</w:t>
+        </w:r>
+        <w:r>
+          <w:rPr>
+            <w:rStyle w:val="Hyperlink"/>
+          </w:rPr>
+          <w:t>object-serialization-in-c/</w:t>
+        </w:r>
+      </w:hyperlink>
+    </w:p>
+    <w:p>
+      <w:hyperlink r:id="rId15" w:history="1">
+        <w:r>
+          <w:rPr>
+            <w:rStyle w:val="Hyperlink"/>
+          </w:rPr>
+          <w:t>https://isocpp.org/wiki/faq/serialization#serialize-simple-types</w:t>
+        </w:r>
+      </w:hyperlink>
+    </w:p>
+    <w:p>
+      <w:r>
+        <w:t xml:space="preserve">Serialization is a way to convert an object in c, in this case, the data packet into a sequence of bytes which hopefully can be transferred over the wires. </w:t>
+      </w:r>
+    </w:p>
+    <w:p>
+      <w:r>
+        <w:t>The data could then be deserialized in Hephaestus, reconstructing the data needed for drawing.</w:t>
+      </w:r>
+    </w:p>
+    <w:p/>
+    <w:p/>
+    <w:p/>
     <w:p/>
     <w:sectPr>
       <w:pgSz w:w="11906" w:h="16838"/>
@@ -2236,6 +2306,7 @@
   <w:style w:type="character" w:default="1" w:styleId="DefaultParagraphFont">
     <w:name w:val="Default Paragraph Font"/>
     <w:uiPriority w:val="1"/>
+    <w:semiHidden/>
     <w:unhideWhenUsed/>
   </w:style>
   <w:style w:type="table" w:default="1" w:styleId="TableNormal">
@@ -2685,6 +2756,18 @@
     <w:rPr>
       <w:b/>
       <w:bCs/>
+    </w:rPr>
+  </w:style>
+  <w:style w:type="character" w:styleId="FollowedHyperlink">
+    <w:name w:val="FollowedHyperlink"/>
+    <w:basedOn w:val="DefaultParagraphFont"/>
+    <w:uiPriority w:val="99"/>
+    <w:semiHidden/>
+    <w:unhideWhenUsed/>
+    <w:rsid w:val="00A0756B"/>
+    <w:rPr>
+      <w:color w:val="954F72" w:themeColor="followedHyperlink"/>
+      <w:u w:val="single"/>
     </w:rPr>
   </w:style>
 </w:styles>

</xml_diff>

<commit_message>
changed lab prep and edited readme.md
</commit_message>
<xml_diff>
--- a/Lab P20 Preparation.docx
+++ b/Lab P20 Preparation.docx
@@ -195,8 +195,13 @@
         <w:pStyle w:val="Heading4"/>
       </w:pPr>
       <w:r>
-        <w:t>3.1 The GUI send and receive windows</w:t>
-      </w:r>
+        <w:t xml:space="preserve">3.1 The GUI send and receive </w:t>
+      </w:r>
+      <w:proofErr w:type="gramStart"/>
+      <w:r>
+        <w:t>windows</w:t>
+      </w:r>
+      <w:proofErr w:type="gramEnd"/>
     </w:p>
     <w:p>
       <w:r>
@@ -422,7 +427,15 @@
     </w:p>
     <w:p>
       <w:r>
-        <w:t>An issue was encountered when trying to draw individual points on the canvas. The lines would only be straight and not allow for custom lines, shapes or anything else as shown below.</w:t>
+        <w:t xml:space="preserve">An issue was encountered when trying to draw individual points on the canvas. The lines would only be straight and not allow for custom lines, </w:t>
+      </w:r>
+      <w:proofErr w:type="gramStart"/>
+      <w:r>
+        <w:t>shapes</w:t>
+      </w:r>
+      <w:proofErr w:type="gramEnd"/>
+      <w:r>
+        <w:t xml:space="preserve"> or anything else as shown below.</w:t>
       </w:r>
     </w:p>
     <w:p>
@@ -593,7 +606,15 @@
     <w:p/>
     <w:p>
       <w:r>
-        <w:t>Different buttons for different functions such as drawing circles, rectangles, points and erasing were introduced for easier usability.</w:t>
+        <w:t xml:space="preserve">Different buttons for different functions such as drawing circles, rectangles, </w:t>
+      </w:r>
+      <w:proofErr w:type="gramStart"/>
+      <w:r>
+        <w:t>points</w:t>
+      </w:r>
+      <w:proofErr w:type="gramEnd"/>
+      <w:r>
+        <w:t xml:space="preserve"> and erasing were introduced for easier usability.</w:t>
       </w:r>
     </w:p>
     <w:p>
@@ -645,7 +666,15 @@
     </w:p>
     <w:p>
       <w:r>
-        <w:t>We have tried initializing the data class in a different class object so as to pass it into the receive and send clients as arguments to have a common shared resource but experiencing an issue where the receiver client is not getting updated (likely) because the shared pointer is accessible, and the data is visible in debug mode:</w:t>
+        <w:t xml:space="preserve">We have tried initializing the data class in a different class object </w:t>
+      </w:r>
+      <w:proofErr w:type="gramStart"/>
+      <w:r>
+        <w:t>so as to</w:t>
+      </w:r>
+      <w:proofErr w:type="gramEnd"/>
+      <w:r>
+        <w:t xml:space="preserve"> pass it into the receive and send clients as arguments to have a common shared resource but experiencing an issue where the receiver client is not getting updated (likely) because the shared pointer is accessible, and the data is visible in debug mode:</w:t>
       </w:r>
     </w:p>
     <w:p>
@@ -768,7 +797,15 @@
     </w:p>
     <w:p>
       <w:r>
-        <w:t xml:space="preserve">This was apparently an issue due to the position variables in the client not being passed through to Artemis ( the drawer class ) and was fixed with the following : </w:t>
+        <w:t xml:space="preserve">This was apparently an issue due to the position variables in the client not being passed through to Artemis </w:t>
+      </w:r>
+      <w:proofErr w:type="gramStart"/>
+      <w:r>
+        <w:t>( the</w:t>
+      </w:r>
+      <w:proofErr w:type="gramEnd"/>
+      <w:r>
+        <w:t xml:space="preserve"> drawer class ) and was fixed with the following : </w:t>
       </w:r>
     </w:p>
     <w:p/>
@@ -1468,7 +1505,15 @@
     <w:p/>
     <w:p>
       <w:r>
-        <w:t>To clear the canvas, a global flag was set that is constantly checked on the receiver, and set to false once cleared.</w:t>
+        <w:t xml:space="preserve">To clear the canvas, a global flag was set that is constantly checked on the </w:t>
+      </w:r>
+      <w:proofErr w:type="gramStart"/>
+      <w:r>
+        <w:t>receiver, and</w:t>
+      </w:r>
+      <w:proofErr w:type="gramEnd"/>
+      <w:r>
+        <w:t xml:space="preserve"> set to false once cleared.</w:t>
       </w:r>
     </w:p>
     <w:p>
@@ -1534,7 +1579,15 @@
     </w:p>
     <w:p>
       <w:r>
-        <w:t xml:space="preserve">To serialize the data, instead of using Boost, we opted for QDataStream as boost wasn’t installing at all on windows (what we used for debugging (for faster compile)) and it proves a success. </w:t>
+        <w:t>To serialize the data, instead of using Boost, we opted for QDataStream as boost wasn’t installing at all on windows (what we used for debugging (for faster compile)</w:t>
+      </w:r>
+      <w:proofErr w:type="gramStart"/>
+      <w:r>
+        <w:t>)</w:t>
+      </w:r>
+      <w:proofErr w:type="gramEnd"/>
+      <w:r>
+        <w:t xml:space="preserve"> and it proves a success. </w:t>
       </w:r>
     </w:p>
     <w:p>
@@ -3230,7 +3283,16 @@
     </w:p>
     <w:p>
       <w:r>
-        <w:t>This uses shared variables on both the send and receive that checks if the sent Boolean matches the received Boolean, a function quite simple.</w:t>
+        <w:t xml:space="preserve">This uses shared variables on both the send and receive </w:t>
+      </w:r>
+      <w:r>
+        <w:t>those checks</w:t>
+      </w:r>
+      <w:r>
+        <w:t xml:space="preserve"> if the sent Boolean matches the received Boolean, a function quite simple.</w:t>
+      </w:r>
+      <w:r>
+        <w:t xml:space="preserve"> (ingles)</w:t>
       </w:r>
     </w:p>
     <w:p>
@@ -3557,8 +3619,107 @@
       </w:r>
     </w:p>
     <w:p/>
+    <w:p>
+      <w:r>
+        <w:lastRenderedPageBreak/>
+        <w:t>The testing of connection was successful as shown below:</w:t>
+      </w:r>
+      <w:r>
+        <w:rPr>
+          <w:noProof/>
+        </w:rPr>
+        <w:t xml:space="preserve"> </w:t>
+      </w:r>
+      <w:r>
+        <w:drawing>
+          <wp:inline distT="0" distB="0" distL="0" distR="0" wp14:anchorId="50EC670C" wp14:editId="6B3F3300">
+            <wp:extent cx="6188710" cy="4143375"/>
+            <wp:effectExtent l="0" t="0" r="2540" b="9525"/>
+            <wp:docPr id="14" name="Picture 14"/>
+            <wp:cNvGraphicFramePr>
+              <a:graphicFrameLocks xmlns:a="http://schemas.openxmlformats.org/drawingml/2006/main" noChangeAspect="1"/>
+            </wp:cNvGraphicFramePr>
+            <a:graphic xmlns:a="http://schemas.openxmlformats.org/drawingml/2006/main">
+              <a:graphicData uri="http://schemas.openxmlformats.org/drawingml/2006/picture">
+                <pic:pic xmlns:pic="http://schemas.openxmlformats.org/drawingml/2006/picture">
+                  <pic:nvPicPr>
+                    <pic:cNvPr id="1" name=""/>
+                    <pic:cNvPicPr/>
+                  </pic:nvPicPr>
+                  <pic:blipFill>
+                    <a:blip r:embed="rId23"/>
+                    <a:stretch>
+                      <a:fillRect/>
+                    </a:stretch>
+                  </pic:blipFill>
+                  <pic:spPr>
+                    <a:xfrm>
+                      <a:off x="0" y="0"/>
+                      <a:ext cx="6188710" cy="4143375"/>
+                    </a:xfrm>
+                    <a:prstGeom prst="rect">
+                      <a:avLst/>
+                    </a:prstGeom>
+                  </pic:spPr>
+                </pic:pic>
+              </a:graphicData>
+            </a:graphic>
+          </wp:inline>
+        </w:drawing>
+      </w:r>
+    </w:p>
     <w:p/>
-    <w:p/>
+    <w:p>
+      <w:r>
+        <w:drawing>
+          <wp:inline distT="0" distB="0" distL="0" distR="0" wp14:anchorId="6ED14000" wp14:editId="1E0E284B">
+            <wp:extent cx="6188710" cy="4057650"/>
+            <wp:effectExtent l="0" t="0" r="2540" b="0"/>
+            <wp:docPr id="15" name="Picture 15"/>
+            <wp:cNvGraphicFramePr>
+              <a:graphicFrameLocks xmlns:a="http://schemas.openxmlformats.org/drawingml/2006/main" noChangeAspect="1"/>
+            </wp:cNvGraphicFramePr>
+            <a:graphic xmlns:a="http://schemas.openxmlformats.org/drawingml/2006/main">
+              <a:graphicData uri="http://schemas.openxmlformats.org/drawingml/2006/picture">
+                <pic:pic xmlns:pic="http://schemas.openxmlformats.org/drawingml/2006/picture">
+                  <pic:nvPicPr>
+                    <pic:cNvPr id="1" name=""/>
+                    <pic:cNvPicPr/>
+                  </pic:nvPicPr>
+                  <pic:blipFill>
+                    <a:blip r:embed="rId24"/>
+                    <a:stretch>
+                      <a:fillRect/>
+                    </a:stretch>
+                  </pic:blipFill>
+                  <pic:spPr>
+                    <a:xfrm>
+                      <a:off x="0" y="0"/>
+                      <a:ext cx="6188710" cy="4057650"/>
+                    </a:xfrm>
+                    <a:prstGeom prst="rect">
+                      <a:avLst/>
+                    </a:prstGeom>
+                  </pic:spPr>
+                </pic:pic>
+              </a:graphicData>
+            </a:graphic>
+          </wp:inline>
+        </w:drawing>
+      </w:r>
+    </w:p>
+    <w:p>
+      <w:pPr>
+        <w:pStyle w:val="Heading4"/>
+      </w:pPr>
+      <w:r>
+        <w:br w:type="column"/>
+      </w:r>
+      <w:r>
+        <w:lastRenderedPageBreak/>
+        <w:t>3.5: Read and Write to Physical GPIO Pins</w:t>
+      </w:r>
+    </w:p>
     <w:p/>
     <w:sectPr>
       <w:pgSz w:w="11906" w:h="16838"/>

</xml_diff>

<commit_message>
Acheived Data transfer at sone bizarrely slow speed
</commit_message>
<xml_diff>
--- a/Lab P20 Preparation.docx
+++ b/Lab P20 Preparation.docx
@@ -195,13 +195,8 @@
         <w:pStyle w:val="Heading4"/>
       </w:pPr>
       <w:r>
-        <w:t xml:space="preserve">3.1 The GUI send and receive </w:t>
-      </w:r>
-      <w:proofErr w:type="gramStart"/>
-      <w:r>
-        <w:t>windows</w:t>
-      </w:r>
-      <w:proofErr w:type="gramEnd"/>
+        <w:t>3.1 The GUI send and receive windows</w:t>
+      </w:r>
     </w:p>
     <w:p>
       <w:r>
@@ -427,15 +422,7 @@
     </w:p>
     <w:p>
       <w:r>
-        <w:t xml:space="preserve">An issue was encountered when trying to draw individual points on the canvas. The lines would only be straight and not allow for custom lines, </w:t>
-      </w:r>
-      <w:proofErr w:type="gramStart"/>
-      <w:r>
-        <w:t>shapes</w:t>
-      </w:r>
-      <w:proofErr w:type="gramEnd"/>
-      <w:r>
-        <w:t xml:space="preserve"> or anything else as shown below.</w:t>
+        <w:t>An issue was encountered when trying to draw individual points on the canvas. The lines would only be straight and not allow for custom lines, shapes or anything else as shown below.</w:t>
       </w:r>
     </w:p>
     <w:p>
@@ -606,15 +593,7 @@
     <w:p/>
     <w:p>
       <w:r>
-        <w:t xml:space="preserve">Different buttons for different functions such as drawing circles, rectangles, </w:t>
-      </w:r>
-      <w:proofErr w:type="gramStart"/>
-      <w:r>
-        <w:t>points</w:t>
-      </w:r>
-      <w:proofErr w:type="gramEnd"/>
-      <w:r>
-        <w:t xml:space="preserve"> and erasing were introduced for easier usability.</w:t>
+        <w:t>Different buttons for different functions such as drawing circles, rectangles, points and erasing were introduced for easier usability.</w:t>
       </w:r>
     </w:p>
     <w:p>
@@ -666,15 +645,7 @@
     </w:p>
     <w:p>
       <w:r>
-        <w:t xml:space="preserve">We have tried initializing the data class in a different class object </w:t>
-      </w:r>
-      <w:proofErr w:type="gramStart"/>
-      <w:r>
-        <w:t>so as to</w:t>
-      </w:r>
-      <w:proofErr w:type="gramEnd"/>
-      <w:r>
-        <w:t xml:space="preserve"> pass it into the receive and send clients as arguments to have a common shared resource but experiencing an issue where the receiver client is not getting updated (likely) because the shared pointer is accessible, and the data is visible in debug mode:</w:t>
+        <w:t>We have tried initializing the data class in a different class object so as to pass it into the receive and send clients as arguments to have a common shared resource but experiencing an issue where the receiver client is not getting updated (likely) because the shared pointer is accessible, and the data is visible in debug mode:</w:t>
       </w:r>
     </w:p>
     <w:p>
@@ -797,15 +768,7 @@
     </w:p>
     <w:p>
       <w:r>
-        <w:t xml:space="preserve">This was apparently an issue due to the position variables in the client not being passed through to Artemis </w:t>
-      </w:r>
-      <w:proofErr w:type="gramStart"/>
-      <w:r>
-        <w:t>( the</w:t>
-      </w:r>
-      <w:proofErr w:type="gramEnd"/>
-      <w:r>
-        <w:t xml:space="preserve"> drawer class ) and was fixed with the following : </w:t>
+        <w:t xml:space="preserve">This was apparently an issue due to the position variables in the client not being passed through to Artemis ( the drawer class ) and was fixed with the following : </w:t>
       </w:r>
     </w:p>
     <w:p/>
@@ -1505,15 +1468,7 @@
     <w:p/>
     <w:p>
       <w:r>
-        <w:t xml:space="preserve">To clear the canvas, a global flag was set that is constantly checked on the </w:t>
-      </w:r>
-      <w:proofErr w:type="gramStart"/>
-      <w:r>
-        <w:t>receiver, and</w:t>
-      </w:r>
-      <w:proofErr w:type="gramEnd"/>
-      <w:r>
-        <w:t xml:space="preserve"> set to false once cleared.</w:t>
+        <w:t>To clear the canvas, a global flag was set that is constantly checked on the receiver, and set to false once cleared.</w:t>
       </w:r>
     </w:p>
     <w:p>
@@ -1579,15 +1534,7 @@
     </w:p>
     <w:p>
       <w:r>
-        <w:t>To serialize the data, instead of using Boost, we opted for QDataStream as boost wasn’t installing at all on windows (what we used for debugging (for faster compile)</w:t>
-      </w:r>
-      <w:proofErr w:type="gramStart"/>
-      <w:r>
-        <w:t>)</w:t>
-      </w:r>
-      <w:proofErr w:type="gramEnd"/>
-      <w:r>
-        <w:t xml:space="preserve"> and it proves a success. </w:t>
+        <w:t xml:space="preserve">To serialize the data, instead of using Boost, we opted for QDataStream as boost wasn’t installing at all on windows (what we used for debugging (for faster compile)) and it proves a success. </w:t>
       </w:r>
     </w:p>
     <w:p>
@@ -3740,15 +3687,7 @@
     </w:p>
     <w:p>
       <w:r>
-        <w:t xml:space="preserve">For reading and writing to the physical GPIO pins, the above function was expanded </w:t>
-      </w:r>
-      <w:proofErr w:type="gramStart"/>
-      <w:r>
-        <w:t>on</w:t>
-      </w:r>
-      <w:proofErr w:type="gramEnd"/>
-      <w:r>
-        <w:t xml:space="preserve"> and it included a send ready function for both the client and receiver. This allows them to only send data when ready to send or receive. </w:t>
+        <w:t xml:space="preserve">For reading and writing to the physical GPIO pins, the above function was expanded on and it included a send ready function for both the client and receiver. This allows them to only send data when ready to send or receive. </w:t>
       </w:r>
     </w:p>
     <w:p>
@@ -4417,6 +4356,9 @@
     <w:p/>
     <w:p>
       <w:r>
+        <w:rPr>
+          <w:noProof/>
+        </w:rPr>
         <w:drawing>
           <wp:inline distT="0" distB="0" distL="0" distR="0" wp14:anchorId="22A186AA" wp14:editId="392A81CD">
             <wp:extent cx="6188710" cy="1986280"/>
@@ -4458,6 +4400,2513 @@
     <w:p>
       <w:r>
         <w:t>This is something that can hopefully be worked on by implementing signals for when sending one bit at a time.</w:t>
+      </w:r>
+    </w:p>
+    <w:p>
+      <w:r>
+        <w:t xml:space="preserve">By adding a delay and implementing handshakes between the send and receive clients, we were able to achieve a data transfer rate of 4 bytes per second. It’s not much and considering that we have the data packet is 53 bytes, not efficient either. </w:t>
+      </w:r>
+    </w:p>
+    <w:p>
+      <w:r>
+        <w:t>This is, however, the first point we’ve achieved reliability during transmission.</w:t>
+      </w:r>
+    </w:p>
+    <w:p>
+      <w:pPr>
+        <w:pStyle w:val="Quote"/>
+        <w:rPr>
+          <w:color w:val="000000"/>
+          <w:sz w:val="14"/>
+          <w:szCs w:val="14"/>
+        </w:rPr>
+      </w:pPr>
+      <w:r>
+        <w:rPr>
+          <w:sz w:val="14"/>
+          <w:szCs w:val="14"/>
+        </w:rPr>
+        <w:t>QByteArray</w:t>
+      </w:r>
+      <w:r>
+        <w:rPr>
+          <w:color w:val="000000"/>
+          <w:sz w:val="14"/>
+          <w:szCs w:val="14"/>
+        </w:rPr>
+        <w:t xml:space="preserve"> </w:t>
+      </w:r>
+      <w:r>
+        <w:rPr>
+          <w:sz w:val="14"/>
+          <w:szCs w:val="14"/>
+        </w:rPr>
+        <w:t>Minerva</w:t>
+      </w:r>
+      <w:r>
+        <w:rPr>
+          <w:color w:val="000000"/>
+          <w:sz w:val="14"/>
+          <w:szCs w:val="14"/>
+        </w:rPr>
+        <w:t>::receiveData(</w:t>
+      </w:r>
+      <w:r>
+        <w:rPr>
+          <w:sz w:val="14"/>
+          <w:szCs w:val="14"/>
+        </w:rPr>
+        <w:t>uint</w:t>
+      </w:r>
+      <w:r>
+        <w:rPr>
+          <w:color w:val="000000"/>
+          <w:sz w:val="14"/>
+          <w:szCs w:val="14"/>
+        </w:rPr>
+        <w:t xml:space="preserve"> </w:t>
+      </w:r>
+      <w:r>
+        <w:rPr>
+          <w:color w:val="808080"/>
+          <w:sz w:val="14"/>
+          <w:szCs w:val="14"/>
+        </w:rPr>
+        <w:t>pinNumber</w:t>
+      </w:r>
+      <w:r>
+        <w:rPr>
+          <w:color w:val="000000"/>
+          <w:sz w:val="14"/>
+          <w:szCs w:val="14"/>
+        </w:rPr>
+        <w:t>) {</w:t>
+      </w:r>
+    </w:p>
+    <w:p>
+      <w:pPr>
+        <w:pStyle w:val="Quote"/>
+        <w:rPr>
+          <w:color w:val="000000"/>
+          <w:sz w:val="14"/>
+          <w:szCs w:val="14"/>
+        </w:rPr>
+      </w:pPr>
+      <w:r>
+        <w:rPr>
+          <w:color w:val="000000"/>
+          <w:sz w:val="14"/>
+          <w:szCs w:val="14"/>
+        </w:rPr>
+        <w:t xml:space="preserve">    </w:t>
+      </w:r>
+      <w:r>
+        <w:rPr>
+          <w:sz w:val="14"/>
+          <w:szCs w:val="14"/>
+        </w:rPr>
+        <w:t>QByteArray</w:t>
+      </w:r>
+      <w:r>
+        <w:rPr>
+          <w:color w:val="000000"/>
+          <w:sz w:val="14"/>
+          <w:szCs w:val="14"/>
+        </w:rPr>
+        <w:t xml:space="preserve"> receivedData;</w:t>
+      </w:r>
+    </w:p>
+    <w:p>
+      <w:pPr>
+        <w:pStyle w:val="Quote"/>
+        <w:rPr>
+          <w:color w:val="000000"/>
+          <w:sz w:val="14"/>
+          <w:szCs w:val="14"/>
+        </w:rPr>
+      </w:pPr>
+      <w:r>
+        <w:rPr>
+          <w:color w:val="000000"/>
+          <w:sz w:val="14"/>
+          <w:szCs w:val="14"/>
+        </w:rPr>
+        <w:t xml:space="preserve">    </w:t>
+      </w:r>
+      <w:r>
+        <w:rPr>
+          <w:color w:val="0000FF"/>
+          <w:sz w:val="14"/>
+          <w:szCs w:val="14"/>
+        </w:rPr>
+        <w:t>bool</w:t>
+      </w:r>
+      <w:r>
+        <w:rPr>
+          <w:color w:val="000000"/>
+          <w:sz w:val="14"/>
+          <w:szCs w:val="14"/>
+        </w:rPr>
+        <w:t xml:space="preserve"> clock = </w:t>
+      </w:r>
+      <w:r>
+        <w:rPr>
+          <w:color w:val="0000FF"/>
+          <w:sz w:val="14"/>
+          <w:szCs w:val="14"/>
+        </w:rPr>
+        <w:t>false</w:t>
+      </w:r>
+      <w:r>
+        <w:rPr>
+          <w:color w:val="000000"/>
+          <w:sz w:val="14"/>
+          <w:szCs w:val="14"/>
+        </w:rPr>
+        <w:t>;</w:t>
+      </w:r>
+    </w:p>
+    <w:p>
+      <w:pPr>
+        <w:pStyle w:val="Quote"/>
+        <w:rPr>
+          <w:color w:val="000000"/>
+          <w:sz w:val="14"/>
+          <w:szCs w:val="14"/>
+        </w:rPr>
+      </w:pPr>
+      <w:r>
+        <w:rPr>
+          <w:color w:val="000000"/>
+          <w:sz w:val="14"/>
+          <w:szCs w:val="14"/>
+        </w:rPr>
+        <w:t xml:space="preserve">    </w:t>
+      </w:r>
+      <w:r>
+        <w:rPr>
+          <w:color w:val="0000FF"/>
+          <w:sz w:val="14"/>
+          <w:szCs w:val="14"/>
+        </w:rPr>
+        <w:t>char</w:t>
+      </w:r>
+      <w:r>
+        <w:rPr>
+          <w:color w:val="000000"/>
+          <w:sz w:val="14"/>
+          <w:szCs w:val="14"/>
+        </w:rPr>
+        <w:t xml:space="preserve"> currentByte = 0;</w:t>
+      </w:r>
+    </w:p>
+    <w:p>
+      <w:pPr>
+        <w:pStyle w:val="Quote"/>
+        <w:rPr>
+          <w:color w:val="000000"/>
+          <w:sz w:val="14"/>
+          <w:szCs w:val="14"/>
+        </w:rPr>
+      </w:pPr>
+      <w:r>
+        <w:rPr>
+          <w:color w:val="000000"/>
+          <w:sz w:val="14"/>
+          <w:szCs w:val="14"/>
+        </w:rPr>
+        <w:t xml:space="preserve">    </w:t>
+      </w:r>
+      <w:r>
+        <w:rPr>
+          <w:color w:val="0000FF"/>
+          <w:sz w:val="14"/>
+          <w:szCs w:val="14"/>
+        </w:rPr>
+        <w:t>bool</w:t>
+      </w:r>
+      <w:r>
+        <w:rPr>
+          <w:color w:val="000000"/>
+          <w:sz w:val="14"/>
+          <w:szCs w:val="14"/>
+        </w:rPr>
+        <w:t xml:space="preserve"> sent = </w:t>
+      </w:r>
+      <w:r>
+        <w:rPr>
+          <w:color w:val="0000FF"/>
+          <w:sz w:val="14"/>
+          <w:szCs w:val="14"/>
+        </w:rPr>
+        <w:t>false</w:t>
+      </w:r>
+      <w:r>
+        <w:rPr>
+          <w:color w:val="000000"/>
+          <w:sz w:val="14"/>
+          <w:szCs w:val="14"/>
+        </w:rPr>
+        <w:t>;</w:t>
+      </w:r>
+    </w:p>
+    <w:p>
+      <w:pPr>
+        <w:pStyle w:val="Quote"/>
+        <w:rPr>
+          <w:color w:val="000000"/>
+          <w:sz w:val="14"/>
+          <w:szCs w:val="14"/>
+        </w:rPr>
+      </w:pPr>
+      <w:r>
+        <w:rPr>
+          <w:color w:val="000000"/>
+          <w:sz w:val="14"/>
+          <w:szCs w:val="14"/>
+        </w:rPr>
+        <w:t xml:space="preserve">    </w:t>
+      </w:r>
+      <w:r>
+        <w:rPr>
+          <w:color w:val="0000FF"/>
+          <w:sz w:val="14"/>
+          <w:szCs w:val="14"/>
+        </w:rPr>
+        <w:t>bool</w:t>
+      </w:r>
+      <w:r>
+        <w:rPr>
+          <w:color w:val="000000"/>
+          <w:sz w:val="14"/>
+          <w:szCs w:val="14"/>
+        </w:rPr>
+        <w:t xml:space="preserve"> writeByte = </w:t>
+      </w:r>
+      <w:r>
+        <w:rPr>
+          <w:color w:val="0000FF"/>
+          <w:sz w:val="14"/>
+          <w:szCs w:val="14"/>
+        </w:rPr>
+        <w:t>false</w:t>
+      </w:r>
+      <w:r>
+        <w:rPr>
+          <w:color w:val="000000"/>
+          <w:sz w:val="14"/>
+          <w:szCs w:val="14"/>
+        </w:rPr>
+        <w:t>;</w:t>
+      </w:r>
+    </w:p>
+    <w:p>
+      <w:pPr>
+        <w:pStyle w:val="Quote"/>
+        <w:rPr>
+          <w:color w:val="000000"/>
+          <w:sz w:val="14"/>
+          <w:szCs w:val="14"/>
+        </w:rPr>
+      </w:pPr>
+      <w:r>
+        <w:rPr>
+          <w:color w:val="000000"/>
+          <w:sz w:val="14"/>
+          <w:szCs w:val="14"/>
+        </w:rPr>
+        <w:t xml:space="preserve">    </w:t>
+      </w:r>
+      <w:r>
+        <w:rPr>
+          <w:color w:val="0000FF"/>
+          <w:sz w:val="14"/>
+          <w:szCs w:val="14"/>
+        </w:rPr>
+        <w:t>bool</w:t>
+      </w:r>
+      <w:r>
+        <w:rPr>
+          <w:color w:val="000000"/>
+          <w:sz w:val="14"/>
+          <w:szCs w:val="14"/>
+        </w:rPr>
+        <w:t xml:space="preserve"> clock_b = </w:t>
+      </w:r>
+      <w:r>
+        <w:rPr>
+          <w:color w:val="0000FF"/>
+          <w:sz w:val="14"/>
+          <w:szCs w:val="14"/>
+        </w:rPr>
+        <w:t>false</w:t>
+      </w:r>
+      <w:r>
+        <w:rPr>
+          <w:color w:val="000000"/>
+          <w:sz w:val="14"/>
+          <w:szCs w:val="14"/>
+        </w:rPr>
+        <w:t>;</w:t>
+      </w:r>
+    </w:p>
+    <w:p>
+      <w:pPr>
+        <w:pStyle w:val="Quote"/>
+        <w:rPr>
+          <w:color w:val="000000"/>
+          <w:sz w:val="14"/>
+          <w:szCs w:val="14"/>
+        </w:rPr>
+      </w:pPr>
+    </w:p>
+    <w:p>
+      <w:pPr>
+        <w:pStyle w:val="Quote"/>
+        <w:rPr>
+          <w:color w:val="000000"/>
+          <w:sz w:val="14"/>
+          <w:szCs w:val="14"/>
+        </w:rPr>
+      </w:pPr>
+      <w:r>
+        <w:rPr>
+          <w:color w:val="000000"/>
+          <w:sz w:val="14"/>
+          <w:szCs w:val="14"/>
+        </w:rPr>
+        <w:t xml:space="preserve">    pinMode(dataPins[5], </w:t>
+      </w:r>
+      <w:r>
+        <w:rPr>
+          <w:color w:val="6F008A"/>
+          <w:sz w:val="14"/>
+          <w:szCs w:val="14"/>
+        </w:rPr>
+        <w:t>OUTPUT</w:t>
+      </w:r>
+      <w:r>
+        <w:rPr>
+          <w:color w:val="000000"/>
+          <w:sz w:val="14"/>
+          <w:szCs w:val="14"/>
+        </w:rPr>
+        <w:t>);</w:t>
+      </w:r>
+    </w:p>
+    <w:p>
+      <w:pPr>
+        <w:pStyle w:val="Quote"/>
+        <w:rPr>
+          <w:color w:val="000000"/>
+          <w:sz w:val="14"/>
+          <w:szCs w:val="14"/>
+        </w:rPr>
+      </w:pPr>
+      <w:r>
+        <w:rPr>
+          <w:color w:val="000000"/>
+          <w:sz w:val="14"/>
+          <w:szCs w:val="14"/>
+        </w:rPr>
+        <w:t xml:space="preserve">    pinMode(dataPins[6], </w:t>
+      </w:r>
+      <w:r>
+        <w:rPr>
+          <w:color w:val="6F008A"/>
+          <w:sz w:val="14"/>
+          <w:szCs w:val="14"/>
+        </w:rPr>
+        <w:t>OUTPUT</w:t>
+      </w:r>
+      <w:r>
+        <w:rPr>
+          <w:color w:val="000000"/>
+          <w:sz w:val="14"/>
+          <w:szCs w:val="14"/>
+        </w:rPr>
+        <w:t>);</w:t>
+      </w:r>
+    </w:p>
+    <w:p>
+      <w:pPr>
+        <w:pStyle w:val="Quote"/>
+        <w:rPr>
+          <w:color w:val="000000"/>
+          <w:sz w:val="14"/>
+          <w:szCs w:val="14"/>
+        </w:rPr>
+      </w:pPr>
+    </w:p>
+    <w:p>
+      <w:pPr>
+        <w:pStyle w:val="Quote"/>
+        <w:rPr>
+          <w:color w:val="000000"/>
+          <w:sz w:val="14"/>
+          <w:szCs w:val="14"/>
+        </w:rPr>
+      </w:pPr>
+      <w:r>
+        <w:rPr>
+          <w:color w:val="000000"/>
+          <w:sz w:val="14"/>
+          <w:szCs w:val="14"/>
+        </w:rPr>
+        <w:t xml:space="preserve">    digitalWrite(dataPins[4], </w:t>
+      </w:r>
+      <w:r>
+        <w:rPr>
+          <w:color w:val="6F008A"/>
+          <w:sz w:val="14"/>
+          <w:szCs w:val="14"/>
+        </w:rPr>
+        <w:t>LOW</w:t>
+      </w:r>
+      <w:r>
+        <w:rPr>
+          <w:color w:val="000000"/>
+          <w:sz w:val="14"/>
+          <w:szCs w:val="14"/>
+        </w:rPr>
+        <w:t xml:space="preserve">); </w:t>
+      </w:r>
+      <w:r>
+        <w:rPr>
+          <w:color w:val="008000"/>
+          <w:sz w:val="14"/>
+          <w:szCs w:val="14"/>
+        </w:rPr>
+        <w:t>//clear the byte read flag</w:t>
+      </w:r>
+    </w:p>
+    <w:p>
+      <w:pPr>
+        <w:pStyle w:val="Quote"/>
+        <w:rPr>
+          <w:color w:val="000000"/>
+          <w:sz w:val="14"/>
+          <w:szCs w:val="14"/>
+        </w:rPr>
+      </w:pPr>
+      <w:r>
+        <w:rPr>
+          <w:color w:val="000000"/>
+          <w:sz w:val="14"/>
+          <w:szCs w:val="14"/>
+        </w:rPr>
+        <w:t xml:space="preserve">    digitalWrite(dataPins[2], </w:t>
+      </w:r>
+      <w:r>
+        <w:rPr>
+          <w:color w:val="6F008A"/>
+          <w:sz w:val="14"/>
+          <w:szCs w:val="14"/>
+        </w:rPr>
+        <w:t>LOW</w:t>
+      </w:r>
+      <w:r>
+        <w:rPr>
+          <w:color w:val="000000"/>
+          <w:sz w:val="14"/>
+          <w:szCs w:val="14"/>
+        </w:rPr>
+        <w:t xml:space="preserve">); </w:t>
+      </w:r>
+      <w:r>
+        <w:rPr>
+          <w:color w:val="008000"/>
+          <w:sz w:val="14"/>
+          <w:szCs w:val="14"/>
+        </w:rPr>
+        <w:t>//clear the read flag</w:t>
+      </w:r>
+    </w:p>
+    <w:p>
+      <w:pPr>
+        <w:pStyle w:val="Quote"/>
+        <w:rPr>
+          <w:color w:val="000000"/>
+          <w:sz w:val="14"/>
+          <w:szCs w:val="14"/>
+        </w:rPr>
+      </w:pPr>
+      <w:r>
+        <w:rPr>
+          <w:color w:val="000000"/>
+          <w:sz w:val="14"/>
+          <w:szCs w:val="14"/>
+        </w:rPr>
+        <w:t xml:space="preserve">    digitalWrite(dataPins[5], </w:t>
+      </w:r>
+      <w:r>
+        <w:rPr>
+          <w:color w:val="6F008A"/>
+          <w:sz w:val="14"/>
+          <w:szCs w:val="14"/>
+        </w:rPr>
+        <w:t>LOW</w:t>
+      </w:r>
+      <w:r>
+        <w:rPr>
+          <w:color w:val="000000"/>
+          <w:sz w:val="14"/>
+          <w:szCs w:val="14"/>
+        </w:rPr>
+        <w:t xml:space="preserve">); </w:t>
+      </w:r>
+      <w:r>
+        <w:rPr>
+          <w:color w:val="008000"/>
+          <w:sz w:val="14"/>
+          <w:szCs w:val="14"/>
+        </w:rPr>
+        <w:t>//clear the clock signal</w:t>
+      </w:r>
+    </w:p>
+    <w:p>
+      <w:pPr>
+        <w:pStyle w:val="Quote"/>
+        <w:rPr>
+          <w:color w:val="000000"/>
+          <w:sz w:val="14"/>
+          <w:szCs w:val="14"/>
+        </w:rPr>
+      </w:pPr>
+      <w:r>
+        <w:rPr>
+          <w:color w:val="000000"/>
+          <w:sz w:val="14"/>
+          <w:szCs w:val="14"/>
+        </w:rPr>
+        <w:t xml:space="preserve">    digitalWrite(dataPins[6], </w:t>
+      </w:r>
+      <w:r>
+        <w:rPr>
+          <w:color w:val="6F008A"/>
+          <w:sz w:val="14"/>
+          <w:szCs w:val="14"/>
+        </w:rPr>
+        <w:t>LOW</w:t>
+      </w:r>
+      <w:r>
+        <w:rPr>
+          <w:color w:val="000000"/>
+          <w:sz w:val="14"/>
+          <w:szCs w:val="14"/>
+        </w:rPr>
+        <w:t xml:space="preserve">); </w:t>
+      </w:r>
+      <w:r>
+        <w:rPr>
+          <w:color w:val="008000"/>
+          <w:sz w:val="14"/>
+          <w:szCs w:val="14"/>
+        </w:rPr>
+        <w:t>//clear the clock_b signal</w:t>
+      </w:r>
+    </w:p>
+    <w:p>
+      <w:pPr>
+        <w:pStyle w:val="Quote"/>
+        <w:rPr>
+          <w:color w:val="000000"/>
+          <w:sz w:val="14"/>
+          <w:szCs w:val="14"/>
+        </w:rPr>
+      </w:pPr>
+    </w:p>
+    <w:p>
+      <w:pPr>
+        <w:pStyle w:val="Quote"/>
+        <w:rPr>
+          <w:color w:val="000000"/>
+          <w:sz w:val="14"/>
+          <w:szCs w:val="14"/>
+        </w:rPr>
+      </w:pPr>
+      <w:r>
+        <w:rPr>
+          <w:color w:val="000000"/>
+          <w:sz w:val="14"/>
+          <w:szCs w:val="14"/>
+        </w:rPr>
+        <w:t xml:space="preserve">    </w:t>
+      </w:r>
+      <w:r>
+        <w:rPr>
+          <w:color w:val="0000FF"/>
+          <w:sz w:val="14"/>
+          <w:szCs w:val="14"/>
+        </w:rPr>
+        <w:t>while</w:t>
+      </w:r>
+      <w:r>
+        <w:rPr>
+          <w:color w:val="000000"/>
+          <w:sz w:val="14"/>
+          <w:szCs w:val="14"/>
+        </w:rPr>
+        <w:t xml:space="preserve"> (digitalRead(21) == </w:t>
+      </w:r>
+      <w:r>
+        <w:rPr>
+          <w:color w:val="6F008A"/>
+          <w:sz w:val="14"/>
+          <w:szCs w:val="14"/>
+        </w:rPr>
+        <w:t>LOW</w:t>
+      </w:r>
+      <w:r>
+        <w:rPr>
+          <w:color w:val="000000"/>
+          <w:sz w:val="14"/>
+          <w:szCs w:val="14"/>
+        </w:rPr>
+        <w:t>) {</w:t>
+      </w:r>
+    </w:p>
+    <w:p>
+      <w:pPr>
+        <w:pStyle w:val="Quote"/>
+        <w:rPr>
+          <w:color w:val="000000"/>
+          <w:sz w:val="14"/>
+          <w:szCs w:val="14"/>
+        </w:rPr>
+      </w:pPr>
+      <w:r>
+        <w:rPr>
+          <w:color w:val="000000"/>
+          <w:sz w:val="14"/>
+          <w:szCs w:val="14"/>
+        </w:rPr>
+        <w:t xml:space="preserve">        delayMicroseconds(1); </w:t>
+      </w:r>
+      <w:r>
+        <w:rPr>
+          <w:color w:val="008000"/>
+          <w:sz w:val="14"/>
+          <w:szCs w:val="14"/>
+        </w:rPr>
+        <w:t>//wait for the write data enable pin to go high</w:t>
+      </w:r>
+    </w:p>
+    <w:p>
+      <w:pPr>
+        <w:pStyle w:val="Quote"/>
+        <w:rPr>
+          <w:color w:val="000000"/>
+          <w:sz w:val="14"/>
+          <w:szCs w:val="14"/>
+        </w:rPr>
+      </w:pPr>
+      <w:r>
+        <w:rPr>
+          <w:color w:val="000000"/>
+          <w:sz w:val="14"/>
+          <w:szCs w:val="14"/>
+        </w:rPr>
+        <w:t xml:space="preserve">    }</w:t>
+      </w:r>
+    </w:p>
+    <w:p>
+      <w:pPr>
+        <w:pStyle w:val="Quote"/>
+        <w:rPr>
+          <w:color w:val="000000"/>
+          <w:sz w:val="14"/>
+          <w:szCs w:val="14"/>
+        </w:rPr>
+      </w:pPr>
+    </w:p>
+    <w:p>
+      <w:pPr>
+        <w:pStyle w:val="Quote"/>
+        <w:rPr>
+          <w:color w:val="000000"/>
+          <w:sz w:val="14"/>
+          <w:szCs w:val="14"/>
+        </w:rPr>
+      </w:pPr>
+    </w:p>
+    <w:p>
+      <w:pPr>
+        <w:pStyle w:val="Quote"/>
+        <w:rPr>
+          <w:color w:val="000000"/>
+          <w:sz w:val="14"/>
+          <w:szCs w:val="14"/>
+        </w:rPr>
+      </w:pPr>
+      <w:r>
+        <w:rPr>
+          <w:color w:val="000000"/>
+          <w:sz w:val="14"/>
+          <w:szCs w:val="14"/>
+        </w:rPr>
+        <w:t xml:space="preserve">    </w:t>
+      </w:r>
+      <w:r>
+        <w:rPr>
+          <w:color w:val="0000FF"/>
+          <w:sz w:val="14"/>
+          <w:szCs w:val="14"/>
+        </w:rPr>
+        <w:t>while</w:t>
+      </w:r>
+      <w:r>
+        <w:rPr>
+          <w:color w:val="000000"/>
+          <w:sz w:val="14"/>
+          <w:szCs w:val="14"/>
+        </w:rPr>
+        <w:t xml:space="preserve"> (digitalRead(21) == </w:t>
+      </w:r>
+      <w:r>
+        <w:rPr>
+          <w:color w:val="6F008A"/>
+          <w:sz w:val="14"/>
+          <w:szCs w:val="14"/>
+        </w:rPr>
+        <w:t>HIGH</w:t>
+      </w:r>
+      <w:r>
+        <w:rPr>
+          <w:color w:val="000000"/>
+          <w:sz w:val="14"/>
+          <w:szCs w:val="14"/>
+        </w:rPr>
+        <w:t>) {</w:t>
+      </w:r>
+    </w:p>
+    <w:p>
+      <w:pPr>
+        <w:pStyle w:val="Quote"/>
+        <w:rPr>
+          <w:color w:val="000000"/>
+          <w:sz w:val="14"/>
+          <w:szCs w:val="14"/>
+        </w:rPr>
+      </w:pPr>
+    </w:p>
+    <w:p>
+      <w:pPr>
+        <w:pStyle w:val="Quote"/>
+        <w:rPr>
+          <w:color w:val="000000"/>
+          <w:sz w:val="14"/>
+          <w:szCs w:val="14"/>
+        </w:rPr>
+      </w:pPr>
+      <w:r>
+        <w:rPr>
+          <w:color w:val="000000"/>
+          <w:sz w:val="14"/>
+          <w:szCs w:val="14"/>
+        </w:rPr>
+        <w:t xml:space="preserve">        </w:t>
+      </w:r>
+      <w:r>
+        <w:rPr>
+          <w:color w:val="008000"/>
+          <w:sz w:val="14"/>
+          <w:szCs w:val="14"/>
+        </w:rPr>
+        <w:t>//byte read enable</w:t>
+      </w:r>
+    </w:p>
+    <w:p>
+      <w:pPr>
+        <w:pStyle w:val="Quote"/>
+        <w:rPr>
+          <w:color w:val="000000"/>
+          <w:sz w:val="14"/>
+          <w:szCs w:val="14"/>
+        </w:rPr>
+      </w:pPr>
+      <w:r>
+        <w:rPr>
+          <w:color w:val="000000"/>
+          <w:sz w:val="14"/>
+          <w:szCs w:val="14"/>
+        </w:rPr>
+        <w:t xml:space="preserve">        digitalWrite(dataPins[4], </w:t>
+      </w:r>
+      <w:r>
+        <w:rPr>
+          <w:color w:val="6F008A"/>
+          <w:sz w:val="14"/>
+          <w:szCs w:val="14"/>
+        </w:rPr>
+        <w:t>HIGH</w:t>
+      </w:r>
+      <w:r>
+        <w:rPr>
+          <w:color w:val="000000"/>
+          <w:sz w:val="14"/>
+          <w:szCs w:val="14"/>
+        </w:rPr>
+        <w:t xml:space="preserve">); </w:t>
+      </w:r>
+      <w:r>
+        <w:rPr>
+          <w:color w:val="008000"/>
+          <w:sz w:val="14"/>
+          <w:szCs w:val="14"/>
+        </w:rPr>
+        <w:t>//set the byte read enable pin high (reading the byte)</w:t>
+      </w:r>
+    </w:p>
+    <w:p>
+      <w:pPr>
+        <w:pStyle w:val="Quote"/>
+        <w:rPr>
+          <w:color w:val="000000"/>
+          <w:sz w:val="14"/>
+          <w:szCs w:val="14"/>
+        </w:rPr>
+      </w:pPr>
+    </w:p>
+    <w:p>
+      <w:pPr>
+        <w:pStyle w:val="Quote"/>
+        <w:rPr>
+          <w:color w:val="000000"/>
+          <w:sz w:val="14"/>
+          <w:szCs w:val="14"/>
+        </w:rPr>
+      </w:pPr>
+      <w:r>
+        <w:rPr>
+          <w:color w:val="000000"/>
+          <w:sz w:val="14"/>
+          <w:szCs w:val="14"/>
+        </w:rPr>
+        <w:t xml:space="preserve">        </w:t>
+      </w:r>
+      <w:r>
+        <w:rPr>
+          <w:color w:val="0000FF"/>
+          <w:sz w:val="14"/>
+          <w:szCs w:val="14"/>
+        </w:rPr>
+        <w:t>while</w:t>
+      </w:r>
+      <w:r>
+        <w:rPr>
+          <w:color w:val="000000"/>
+          <w:sz w:val="14"/>
+          <w:szCs w:val="14"/>
+        </w:rPr>
+        <w:t xml:space="preserve"> (!writeByte) {</w:t>
+      </w:r>
+    </w:p>
+    <w:p>
+      <w:pPr>
+        <w:pStyle w:val="Quote"/>
+        <w:rPr>
+          <w:color w:val="000000"/>
+          <w:sz w:val="14"/>
+          <w:szCs w:val="14"/>
+        </w:rPr>
+      </w:pPr>
+      <w:r>
+        <w:rPr>
+          <w:color w:val="000000"/>
+          <w:sz w:val="14"/>
+          <w:szCs w:val="14"/>
+        </w:rPr>
+        <w:t xml:space="preserve">            writeByte = digitalRead(dataPins[3]); </w:t>
+      </w:r>
+      <w:r>
+        <w:rPr>
+          <w:color w:val="008000"/>
+          <w:sz w:val="14"/>
+          <w:szCs w:val="14"/>
+        </w:rPr>
+        <w:t>//byte write enable pin</w:t>
+      </w:r>
+    </w:p>
+    <w:p>
+      <w:pPr>
+        <w:pStyle w:val="Quote"/>
+        <w:rPr>
+          <w:color w:val="000000"/>
+          <w:sz w:val="14"/>
+          <w:szCs w:val="14"/>
+        </w:rPr>
+      </w:pPr>
+      <w:r>
+        <w:rPr>
+          <w:color w:val="000000"/>
+          <w:sz w:val="14"/>
+          <w:szCs w:val="14"/>
+        </w:rPr>
+        <w:t xml:space="preserve">            delayMicroseconds(1);</w:t>
+      </w:r>
+    </w:p>
+    <w:p>
+      <w:pPr>
+        <w:pStyle w:val="Quote"/>
+        <w:rPr>
+          <w:color w:val="000000"/>
+          <w:sz w:val="14"/>
+          <w:szCs w:val="14"/>
+        </w:rPr>
+      </w:pPr>
+      <w:r>
+        <w:rPr>
+          <w:color w:val="000000"/>
+          <w:sz w:val="14"/>
+          <w:szCs w:val="14"/>
+        </w:rPr>
+        <w:t xml:space="preserve">        }</w:t>
+      </w:r>
+    </w:p>
+    <w:p>
+      <w:pPr>
+        <w:pStyle w:val="Quote"/>
+        <w:rPr>
+          <w:color w:val="000000"/>
+          <w:sz w:val="14"/>
+          <w:szCs w:val="14"/>
+        </w:rPr>
+      </w:pPr>
+    </w:p>
+    <w:p>
+      <w:pPr>
+        <w:pStyle w:val="Quote"/>
+        <w:rPr>
+          <w:color w:val="000000"/>
+          <w:sz w:val="14"/>
+          <w:szCs w:val="14"/>
+        </w:rPr>
+      </w:pPr>
+      <w:r>
+        <w:rPr>
+          <w:color w:val="000000"/>
+          <w:sz w:val="14"/>
+          <w:szCs w:val="14"/>
+        </w:rPr>
+        <w:t xml:space="preserve">        </w:t>
+      </w:r>
+      <w:r>
+        <w:rPr>
+          <w:color w:val="0000FF"/>
+          <w:sz w:val="14"/>
+          <w:szCs w:val="14"/>
+        </w:rPr>
+        <w:t>while</w:t>
+      </w:r>
+      <w:r>
+        <w:rPr>
+          <w:color w:val="000000"/>
+          <w:sz w:val="14"/>
+          <w:szCs w:val="14"/>
+        </w:rPr>
+        <w:t xml:space="preserve"> (!clock_b) {</w:t>
+      </w:r>
+    </w:p>
+    <w:p>
+      <w:pPr>
+        <w:pStyle w:val="Quote"/>
+        <w:rPr>
+          <w:color w:val="000000"/>
+          <w:sz w:val="14"/>
+          <w:szCs w:val="14"/>
+        </w:rPr>
+      </w:pPr>
+      <w:r>
+        <w:rPr>
+          <w:color w:val="000000"/>
+          <w:sz w:val="14"/>
+          <w:szCs w:val="14"/>
+        </w:rPr>
+        <w:t xml:space="preserve">            pinMode(dataPins[6], </w:t>
+      </w:r>
+      <w:r>
+        <w:rPr>
+          <w:color w:val="6F008A"/>
+          <w:sz w:val="14"/>
+          <w:szCs w:val="14"/>
+        </w:rPr>
+        <w:t>INPUT</w:t>
+      </w:r>
+      <w:r>
+        <w:rPr>
+          <w:color w:val="000000"/>
+          <w:sz w:val="14"/>
+          <w:szCs w:val="14"/>
+        </w:rPr>
+        <w:t>);</w:t>
+      </w:r>
+    </w:p>
+    <w:p>
+      <w:pPr>
+        <w:pStyle w:val="Quote"/>
+        <w:rPr>
+          <w:color w:val="000000"/>
+          <w:sz w:val="14"/>
+          <w:szCs w:val="14"/>
+        </w:rPr>
+      </w:pPr>
+      <w:r>
+        <w:rPr>
+          <w:color w:val="000000"/>
+          <w:sz w:val="14"/>
+          <w:szCs w:val="14"/>
+        </w:rPr>
+        <w:t xml:space="preserve">            clock_b = digitalRead(dataPins[6]); </w:t>
+      </w:r>
+      <w:r>
+        <w:rPr>
+          <w:color w:val="008000"/>
+          <w:sz w:val="14"/>
+          <w:szCs w:val="14"/>
+        </w:rPr>
+        <w:t>//read the clock signal</w:t>
+      </w:r>
+    </w:p>
+    <w:p>
+      <w:pPr>
+        <w:pStyle w:val="Quote"/>
+        <w:rPr>
+          <w:color w:val="000000"/>
+          <w:sz w:val="14"/>
+          <w:szCs w:val="14"/>
+        </w:rPr>
+      </w:pPr>
+      <w:r>
+        <w:rPr>
+          <w:color w:val="000000"/>
+          <w:sz w:val="14"/>
+          <w:szCs w:val="14"/>
+        </w:rPr>
+        <w:t xml:space="preserve">            delayMicroseconds(1);</w:t>
+      </w:r>
+    </w:p>
+    <w:p>
+      <w:pPr>
+        <w:pStyle w:val="Quote"/>
+        <w:rPr>
+          <w:color w:val="000000"/>
+          <w:sz w:val="14"/>
+          <w:szCs w:val="14"/>
+        </w:rPr>
+      </w:pPr>
+      <w:r>
+        <w:rPr>
+          <w:color w:val="000000"/>
+          <w:sz w:val="14"/>
+          <w:szCs w:val="14"/>
+        </w:rPr>
+        <w:t xml:space="preserve">        }</w:t>
+      </w:r>
+    </w:p>
+    <w:p>
+      <w:pPr>
+        <w:pStyle w:val="Quote"/>
+        <w:rPr>
+          <w:color w:val="000000"/>
+          <w:sz w:val="14"/>
+          <w:szCs w:val="14"/>
+        </w:rPr>
+      </w:pPr>
+    </w:p>
+    <w:p>
+      <w:pPr>
+        <w:pStyle w:val="Quote"/>
+        <w:rPr>
+          <w:color w:val="000000"/>
+          <w:sz w:val="14"/>
+          <w:szCs w:val="14"/>
+        </w:rPr>
+      </w:pPr>
+      <w:r>
+        <w:rPr>
+          <w:color w:val="000000"/>
+          <w:sz w:val="14"/>
+          <w:szCs w:val="14"/>
+        </w:rPr>
+        <w:t xml:space="preserve">        digitalWrite(dataPins[6], </w:t>
+      </w:r>
+      <w:r>
+        <w:rPr>
+          <w:color w:val="6F008A"/>
+          <w:sz w:val="14"/>
+          <w:szCs w:val="14"/>
+        </w:rPr>
+        <w:t>LOW</w:t>
+      </w:r>
+      <w:r>
+        <w:rPr>
+          <w:color w:val="000000"/>
+          <w:sz w:val="14"/>
+          <w:szCs w:val="14"/>
+        </w:rPr>
+        <w:t xml:space="preserve">); </w:t>
+      </w:r>
+      <w:r>
+        <w:rPr>
+          <w:color w:val="008000"/>
+          <w:sz w:val="14"/>
+          <w:szCs w:val="14"/>
+        </w:rPr>
+        <w:t>//clear the clock_b signal</w:t>
+      </w:r>
+    </w:p>
+    <w:p>
+      <w:pPr>
+        <w:pStyle w:val="Quote"/>
+        <w:rPr>
+          <w:color w:val="000000"/>
+          <w:sz w:val="14"/>
+          <w:szCs w:val="14"/>
+        </w:rPr>
+      </w:pPr>
+    </w:p>
+    <w:p>
+      <w:pPr>
+        <w:pStyle w:val="Quote"/>
+        <w:rPr>
+          <w:color w:val="000000"/>
+          <w:sz w:val="14"/>
+          <w:szCs w:val="14"/>
+        </w:rPr>
+      </w:pPr>
+      <w:r>
+        <w:rPr>
+          <w:color w:val="000000"/>
+          <w:sz w:val="14"/>
+          <w:szCs w:val="14"/>
+        </w:rPr>
+        <w:t xml:space="preserve">        </w:t>
+      </w:r>
+      <w:r>
+        <w:rPr>
+          <w:color w:val="0000FF"/>
+          <w:sz w:val="14"/>
+          <w:szCs w:val="14"/>
+        </w:rPr>
+        <w:t>for</w:t>
+      </w:r>
+      <w:r>
+        <w:rPr>
+          <w:color w:val="000000"/>
+          <w:sz w:val="14"/>
+          <w:szCs w:val="14"/>
+        </w:rPr>
+        <w:t xml:space="preserve"> (</w:t>
+      </w:r>
+      <w:r>
+        <w:rPr>
+          <w:color w:val="0000FF"/>
+          <w:sz w:val="14"/>
+          <w:szCs w:val="14"/>
+        </w:rPr>
+        <w:t>int</w:t>
+      </w:r>
+      <w:r>
+        <w:rPr>
+          <w:color w:val="000000"/>
+          <w:sz w:val="14"/>
+          <w:szCs w:val="14"/>
+        </w:rPr>
+        <w:t xml:space="preserve"> j = 0; j &lt; 8; j++) {</w:t>
+      </w:r>
+    </w:p>
+    <w:p>
+      <w:pPr>
+        <w:pStyle w:val="Quote"/>
+        <w:rPr>
+          <w:color w:val="000000"/>
+          <w:sz w:val="14"/>
+          <w:szCs w:val="14"/>
+        </w:rPr>
+      </w:pPr>
+      <w:r>
+        <w:rPr>
+          <w:color w:val="000000"/>
+          <w:sz w:val="14"/>
+          <w:szCs w:val="14"/>
+        </w:rPr>
+        <w:t xml:space="preserve">            pinMode(dataPins[5], </w:t>
+      </w:r>
+      <w:r>
+        <w:rPr>
+          <w:color w:val="6F008A"/>
+          <w:sz w:val="14"/>
+          <w:szCs w:val="14"/>
+        </w:rPr>
+        <w:t>OUTPUT</w:t>
+      </w:r>
+      <w:r>
+        <w:rPr>
+          <w:color w:val="000000"/>
+          <w:sz w:val="14"/>
+          <w:szCs w:val="14"/>
+        </w:rPr>
+        <w:t>);</w:t>
+      </w:r>
+    </w:p>
+    <w:p>
+      <w:pPr>
+        <w:pStyle w:val="Quote"/>
+        <w:rPr>
+          <w:color w:val="000000"/>
+          <w:sz w:val="14"/>
+          <w:szCs w:val="14"/>
+        </w:rPr>
+      </w:pPr>
+      <w:r>
+        <w:rPr>
+          <w:color w:val="000000"/>
+          <w:sz w:val="14"/>
+          <w:szCs w:val="14"/>
+        </w:rPr>
+        <w:lastRenderedPageBreak/>
+        <w:t xml:space="preserve">            digitalWrite(dataPins[4], </w:t>
+      </w:r>
+      <w:r>
+        <w:rPr>
+          <w:color w:val="6F008A"/>
+          <w:sz w:val="14"/>
+          <w:szCs w:val="14"/>
+        </w:rPr>
+        <w:t>LOW</w:t>
+      </w:r>
+      <w:r>
+        <w:rPr>
+          <w:color w:val="000000"/>
+          <w:sz w:val="14"/>
+          <w:szCs w:val="14"/>
+        </w:rPr>
+        <w:t xml:space="preserve">); </w:t>
+      </w:r>
+      <w:r>
+        <w:rPr>
+          <w:color w:val="008000"/>
+          <w:sz w:val="14"/>
+          <w:szCs w:val="14"/>
+        </w:rPr>
+        <w:t>//clear the byte read flag</w:t>
+      </w:r>
+    </w:p>
+    <w:p>
+      <w:pPr>
+        <w:pStyle w:val="Quote"/>
+        <w:rPr>
+          <w:color w:val="000000"/>
+          <w:sz w:val="14"/>
+          <w:szCs w:val="14"/>
+        </w:rPr>
+      </w:pPr>
+      <w:r>
+        <w:rPr>
+          <w:color w:val="000000"/>
+          <w:sz w:val="14"/>
+          <w:szCs w:val="14"/>
+        </w:rPr>
+        <w:t xml:space="preserve">            digitalWrite(dataPins[2], </w:t>
+      </w:r>
+      <w:r>
+        <w:rPr>
+          <w:color w:val="6F008A"/>
+          <w:sz w:val="14"/>
+          <w:szCs w:val="14"/>
+        </w:rPr>
+        <w:t>LOW</w:t>
+      </w:r>
+      <w:r>
+        <w:rPr>
+          <w:color w:val="000000"/>
+          <w:sz w:val="14"/>
+          <w:szCs w:val="14"/>
+        </w:rPr>
+        <w:t xml:space="preserve">); </w:t>
+      </w:r>
+      <w:r>
+        <w:rPr>
+          <w:color w:val="008000"/>
+          <w:sz w:val="14"/>
+          <w:szCs w:val="14"/>
+        </w:rPr>
+        <w:t>//clear the read flag</w:t>
+      </w:r>
+    </w:p>
+    <w:p>
+      <w:pPr>
+        <w:pStyle w:val="Quote"/>
+        <w:rPr>
+          <w:color w:val="000000"/>
+          <w:sz w:val="14"/>
+          <w:szCs w:val="14"/>
+        </w:rPr>
+      </w:pPr>
+      <w:r>
+        <w:rPr>
+          <w:color w:val="000000"/>
+          <w:sz w:val="14"/>
+          <w:szCs w:val="14"/>
+        </w:rPr>
+        <w:t xml:space="preserve">            digitalWrite(dataPins[5], </w:t>
+      </w:r>
+      <w:r>
+        <w:rPr>
+          <w:color w:val="6F008A"/>
+          <w:sz w:val="14"/>
+          <w:szCs w:val="14"/>
+        </w:rPr>
+        <w:t>LOW</w:t>
+      </w:r>
+      <w:r>
+        <w:rPr>
+          <w:color w:val="000000"/>
+          <w:sz w:val="14"/>
+          <w:szCs w:val="14"/>
+        </w:rPr>
+        <w:t xml:space="preserve">); </w:t>
+      </w:r>
+      <w:r>
+        <w:rPr>
+          <w:color w:val="008000"/>
+          <w:sz w:val="14"/>
+          <w:szCs w:val="14"/>
+        </w:rPr>
+        <w:t>//clear the clock signal</w:t>
+      </w:r>
+    </w:p>
+    <w:p>
+      <w:pPr>
+        <w:pStyle w:val="Quote"/>
+        <w:rPr>
+          <w:color w:val="000000"/>
+          <w:sz w:val="14"/>
+          <w:szCs w:val="14"/>
+        </w:rPr>
+      </w:pPr>
+    </w:p>
+    <w:p>
+      <w:pPr>
+        <w:pStyle w:val="Quote"/>
+        <w:rPr>
+          <w:color w:val="000000"/>
+          <w:sz w:val="14"/>
+          <w:szCs w:val="14"/>
+        </w:rPr>
+      </w:pPr>
+    </w:p>
+    <w:p>
+      <w:pPr>
+        <w:pStyle w:val="Quote"/>
+        <w:rPr>
+          <w:color w:val="000000"/>
+          <w:sz w:val="14"/>
+          <w:szCs w:val="14"/>
+        </w:rPr>
+      </w:pPr>
+      <w:r>
+        <w:rPr>
+          <w:color w:val="000000"/>
+          <w:sz w:val="14"/>
+          <w:szCs w:val="14"/>
+        </w:rPr>
+        <w:t xml:space="preserve">            </w:t>
+      </w:r>
+      <w:r>
+        <w:rPr>
+          <w:color w:val="0000FF"/>
+          <w:sz w:val="14"/>
+          <w:szCs w:val="14"/>
+        </w:rPr>
+        <w:t>while</w:t>
+      </w:r>
+      <w:r>
+        <w:rPr>
+          <w:color w:val="000000"/>
+          <w:sz w:val="14"/>
+          <w:szCs w:val="14"/>
+        </w:rPr>
+        <w:t xml:space="preserve"> (!clock &amp;&amp; !sent) {</w:t>
+      </w:r>
+    </w:p>
+    <w:p>
+      <w:pPr>
+        <w:pStyle w:val="Quote"/>
+        <w:rPr>
+          <w:color w:val="000000"/>
+          <w:sz w:val="14"/>
+          <w:szCs w:val="14"/>
+        </w:rPr>
+      </w:pPr>
+      <w:r>
+        <w:rPr>
+          <w:color w:val="000000"/>
+          <w:sz w:val="14"/>
+          <w:szCs w:val="14"/>
+        </w:rPr>
+        <w:t xml:space="preserve">                pinMode(dataPins[5], </w:t>
+      </w:r>
+      <w:r>
+        <w:rPr>
+          <w:color w:val="6F008A"/>
+          <w:sz w:val="14"/>
+          <w:szCs w:val="14"/>
+        </w:rPr>
+        <w:t>INPUT</w:t>
+      </w:r>
+      <w:r>
+        <w:rPr>
+          <w:color w:val="000000"/>
+          <w:sz w:val="14"/>
+          <w:szCs w:val="14"/>
+        </w:rPr>
+        <w:t>);</w:t>
+      </w:r>
+    </w:p>
+    <w:p>
+      <w:pPr>
+        <w:pStyle w:val="Quote"/>
+        <w:rPr>
+          <w:color w:val="000000"/>
+          <w:sz w:val="14"/>
+          <w:szCs w:val="14"/>
+        </w:rPr>
+      </w:pPr>
+      <w:r>
+        <w:rPr>
+          <w:color w:val="000000"/>
+          <w:sz w:val="14"/>
+          <w:szCs w:val="14"/>
+        </w:rPr>
+        <w:t xml:space="preserve">                sent = digitalRead(dataPins[1]); </w:t>
+      </w:r>
+      <w:r>
+        <w:rPr>
+          <w:color w:val="008000"/>
+          <w:sz w:val="14"/>
+          <w:szCs w:val="14"/>
+        </w:rPr>
+        <w:t>//sent flag</w:t>
+      </w:r>
+    </w:p>
+    <w:p>
+      <w:pPr>
+        <w:pStyle w:val="Quote"/>
+        <w:rPr>
+          <w:color w:val="000000"/>
+          <w:sz w:val="14"/>
+          <w:szCs w:val="14"/>
+        </w:rPr>
+      </w:pPr>
+      <w:r>
+        <w:rPr>
+          <w:color w:val="000000"/>
+          <w:sz w:val="14"/>
+          <w:szCs w:val="14"/>
+        </w:rPr>
+        <w:t xml:space="preserve">                clock = digitalRead(dataPins[5]); </w:t>
+      </w:r>
+      <w:r>
+        <w:rPr>
+          <w:color w:val="008000"/>
+          <w:sz w:val="14"/>
+          <w:szCs w:val="14"/>
+        </w:rPr>
+        <w:t>//read the clock signal</w:t>
+      </w:r>
+    </w:p>
+    <w:p>
+      <w:pPr>
+        <w:pStyle w:val="Quote"/>
+        <w:rPr>
+          <w:color w:val="000000"/>
+          <w:sz w:val="14"/>
+          <w:szCs w:val="14"/>
+        </w:rPr>
+      </w:pPr>
+      <w:r>
+        <w:rPr>
+          <w:color w:val="000000"/>
+          <w:sz w:val="14"/>
+          <w:szCs w:val="14"/>
+        </w:rPr>
+        <w:t xml:space="preserve">                delayMicroseconds(1);</w:t>
+      </w:r>
+    </w:p>
+    <w:p>
+      <w:pPr>
+        <w:pStyle w:val="Quote"/>
+        <w:rPr>
+          <w:color w:val="000000"/>
+          <w:sz w:val="14"/>
+          <w:szCs w:val="14"/>
+        </w:rPr>
+      </w:pPr>
+      <w:r>
+        <w:rPr>
+          <w:color w:val="000000"/>
+          <w:sz w:val="14"/>
+          <w:szCs w:val="14"/>
+        </w:rPr>
+        <w:t xml:space="preserve">            }</w:t>
+      </w:r>
+    </w:p>
+    <w:p>
+      <w:pPr>
+        <w:pStyle w:val="Quote"/>
+        <w:rPr>
+          <w:color w:val="000000"/>
+          <w:sz w:val="14"/>
+          <w:szCs w:val="14"/>
+        </w:rPr>
+      </w:pPr>
+    </w:p>
+    <w:p>
+      <w:pPr>
+        <w:pStyle w:val="Quote"/>
+        <w:rPr>
+          <w:color w:val="000000"/>
+          <w:sz w:val="14"/>
+          <w:szCs w:val="14"/>
+        </w:rPr>
+      </w:pPr>
+      <w:r>
+        <w:rPr>
+          <w:color w:val="000000"/>
+          <w:sz w:val="14"/>
+          <w:szCs w:val="14"/>
+        </w:rPr>
+        <w:t xml:space="preserve">            </w:t>
+      </w:r>
+      <w:r>
+        <w:rPr>
+          <w:color w:val="0000FF"/>
+          <w:sz w:val="14"/>
+          <w:szCs w:val="14"/>
+        </w:rPr>
+        <w:t>bool</w:t>
+      </w:r>
+      <w:r>
+        <w:rPr>
+          <w:color w:val="000000"/>
+          <w:sz w:val="14"/>
+          <w:szCs w:val="14"/>
+        </w:rPr>
+        <w:t xml:space="preserve"> bit = digitalRead(dataPins[0]);</w:t>
+      </w:r>
+    </w:p>
+    <w:p>
+      <w:pPr>
+        <w:pStyle w:val="Quote"/>
+        <w:rPr>
+          <w:color w:val="000000"/>
+          <w:sz w:val="14"/>
+          <w:szCs w:val="14"/>
+        </w:rPr>
+      </w:pPr>
+      <w:r>
+        <w:rPr>
+          <w:color w:val="000000"/>
+          <w:sz w:val="14"/>
+          <w:szCs w:val="14"/>
+        </w:rPr>
+        <w:t xml:space="preserve">            currentByte = (currentByte &lt;&lt; 1) | bit;</w:t>
+      </w:r>
+    </w:p>
+    <w:p>
+      <w:pPr>
+        <w:pStyle w:val="Quote"/>
+        <w:rPr>
+          <w:color w:val="000000"/>
+          <w:sz w:val="14"/>
+          <w:szCs w:val="14"/>
+        </w:rPr>
+      </w:pPr>
+      <w:r>
+        <w:rPr>
+          <w:color w:val="000000"/>
+          <w:sz w:val="14"/>
+          <w:szCs w:val="14"/>
+        </w:rPr>
+        <w:t xml:space="preserve">            </w:t>
+      </w:r>
+      <w:r>
+        <w:rPr>
+          <w:color w:val="6F008A"/>
+          <w:sz w:val="14"/>
+          <w:szCs w:val="14"/>
+        </w:rPr>
+        <w:t>qDebug</w:t>
+      </w:r>
+      <w:r>
+        <w:rPr>
+          <w:color w:val="000000"/>
+          <w:sz w:val="14"/>
+          <w:szCs w:val="14"/>
+        </w:rPr>
+        <w:t xml:space="preserve">() </w:t>
+      </w:r>
+      <w:r>
+        <w:rPr>
+          <w:color w:val="008080"/>
+          <w:sz w:val="14"/>
+          <w:szCs w:val="14"/>
+        </w:rPr>
+        <w:t>&lt;&lt;</w:t>
+      </w:r>
+      <w:r>
+        <w:rPr>
+          <w:color w:val="000000"/>
+          <w:sz w:val="14"/>
+          <w:szCs w:val="14"/>
+        </w:rPr>
+        <w:t xml:space="preserve"> </w:t>
+      </w:r>
+      <w:r>
+        <w:rPr>
+          <w:color w:val="A31515"/>
+          <w:sz w:val="14"/>
+          <w:szCs w:val="14"/>
+        </w:rPr>
+        <w:t>"rec bit: "</w:t>
+      </w:r>
+      <w:r>
+        <w:rPr>
+          <w:color w:val="000000"/>
+          <w:sz w:val="14"/>
+          <w:szCs w:val="14"/>
+        </w:rPr>
+        <w:t xml:space="preserve"> </w:t>
+      </w:r>
+      <w:r>
+        <w:rPr>
+          <w:color w:val="008080"/>
+          <w:sz w:val="14"/>
+          <w:szCs w:val="14"/>
+        </w:rPr>
+        <w:t>&lt;&lt;</w:t>
+      </w:r>
+      <w:r>
+        <w:rPr>
+          <w:color w:val="000000"/>
+          <w:sz w:val="14"/>
+          <w:szCs w:val="14"/>
+        </w:rPr>
+        <w:t xml:space="preserve"> bit;</w:t>
+      </w:r>
+    </w:p>
+    <w:p>
+      <w:pPr>
+        <w:pStyle w:val="Quote"/>
+        <w:rPr>
+          <w:color w:val="000000"/>
+          <w:sz w:val="14"/>
+          <w:szCs w:val="14"/>
+        </w:rPr>
+      </w:pPr>
+      <w:r>
+        <w:rPr>
+          <w:color w:val="000000"/>
+          <w:sz w:val="14"/>
+          <w:szCs w:val="14"/>
+        </w:rPr>
+        <w:t xml:space="preserve">            delayMicroseconds(500000);</w:t>
+      </w:r>
+    </w:p>
+    <w:p>
+      <w:pPr>
+        <w:pStyle w:val="Quote"/>
+        <w:rPr>
+          <w:color w:val="000000"/>
+          <w:sz w:val="14"/>
+          <w:szCs w:val="14"/>
+        </w:rPr>
+      </w:pPr>
+      <w:r>
+        <w:rPr>
+          <w:color w:val="000000"/>
+          <w:sz w:val="14"/>
+          <w:szCs w:val="14"/>
+        </w:rPr>
+        <w:t xml:space="preserve">            pinMode(dataPins[5], </w:t>
+      </w:r>
+      <w:r>
+        <w:rPr>
+          <w:color w:val="6F008A"/>
+          <w:sz w:val="14"/>
+          <w:szCs w:val="14"/>
+        </w:rPr>
+        <w:t>OUTPUT</w:t>
+      </w:r>
+      <w:r>
+        <w:rPr>
+          <w:color w:val="000000"/>
+          <w:sz w:val="14"/>
+          <w:szCs w:val="14"/>
+        </w:rPr>
+        <w:t>);</w:t>
+      </w:r>
+    </w:p>
+    <w:p>
+      <w:pPr>
+        <w:pStyle w:val="Quote"/>
+        <w:rPr>
+          <w:color w:val="000000"/>
+          <w:sz w:val="14"/>
+          <w:szCs w:val="14"/>
+        </w:rPr>
+      </w:pPr>
+      <w:r>
+        <w:rPr>
+          <w:color w:val="000000"/>
+          <w:sz w:val="14"/>
+          <w:szCs w:val="14"/>
+        </w:rPr>
+        <w:t xml:space="preserve">            pinMode(dataPins[6], </w:t>
+      </w:r>
+      <w:r>
+        <w:rPr>
+          <w:color w:val="6F008A"/>
+          <w:sz w:val="14"/>
+          <w:szCs w:val="14"/>
+        </w:rPr>
+        <w:t>OUTPUT</w:t>
+      </w:r>
+      <w:r>
+        <w:rPr>
+          <w:color w:val="000000"/>
+          <w:sz w:val="14"/>
+          <w:szCs w:val="14"/>
+        </w:rPr>
+        <w:t>);</w:t>
+      </w:r>
+    </w:p>
+    <w:p>
+      <w:pPr>
+        <w:pStyle w:val="Quote"/>
+        <w:rPr>
+          <w:color w:val="000000"/>
+          <w:sz w:val="14"/>
+          <w:szCs w:val="14"/>
+        </w:rPr>
+      </w:pPr>
+      <w:r>
+        <w:rPr>
+          <w:color w:val="000000"/>
+          <w:sz w:val="14"/>
+          <w:szCs w:val="14"/>
+        </w:rPr>
+        <w:t xml:space="preserve">            digitalWrite(dataPins[5], </w:t>
+      </w:r>
+      <w:r>
+        <w:rPr>
+          <w:color w:val="6F008A"/>
+          <w:sz w:val="14"/>
+          <w:szCs w:val="14"/>
+        </w:rPr>
+        <w:t>LOW</w:t>
+      </w:r>
+      <w:r>
+        <w:rPr>
+          <w:color w:val="000000"/>
+          <w:sz w:val="14"/>
+          <w:szCs w:val="14"/>
+        </w:rPr>
+        <w:t xml:space="preserve">); </w:t>
+      </w:r>
+      <w:r>
+        <w:rPr>
+          <w:color w:val="008000"/>
+          <w:sz w:val="14"/>
+          <w:szCs w:val="14"/>
+        </w:rPr>
+        <w:t>//clear the clock signal</w:t>
+      </w:r>
+    </w:p>
+    <w:p>
+      <w:pPr>
+        <w:pStyle w:val="Quote"/>
+        <w:rPr>
+          <w:color w:val="000000"/>
+          <w:sz w:val="14"/>
+          <w:szCs w:val="14"/>
+        </w:rPr>
+      </w:pPr>
+      <w:r>
+        <w:rPr>
+          <w:color w:val="000000"/>
+          <w:sz w:val="14"/>
+          <w:szCs w:val="14"/>
+        </w:rPr>
+        <w:t xml:space="preserve">            delayMicroseconds(</w:t>
+      </w:r>
+      <w:r>
+        <w:rPr>
+          <w:color w:val="6F008A"/>
+          <w:sz w:val="14"/>
+          <w:szCs w:val="14"/>
+        </w:rPr>
+        <w:t>BITDELAY</w:t>
+      </w:r>
+      <w:r>
+        <w:rPr>
+          <w:color w:val="000000"/>
+          <w:sz w:val="14"/>
+          <w:szCs w:val="14"/>
+        </w:rPr>
+        <w:t>);</w:t>
+      </w:r>
+    </w:p>
+    <w:p>
+      <w:pPr>
+        <w:pStyle w:val="Quote"/>
+        <w:rPr>
+          <w:color w:val="000000"/>
+          <w:sz w:val="14"/>
+          <w:szCs w:val="14"/>
+        </w:rPr>
+      </w:pPr>
+      <w:r>
+        <w:rPr>
+          <w:color w:val="000000"/>
+          <w:sz w:val="14"/>
+          <w:szCs w:val="14"/>
+        </w:rPr>
+        <w:t xml:space="preserve">            digitalWrite(dataPins[6], </w:t>
+      </w:r>
+      <w:r>
+        <w:rPr>
+          <w:color w:val="6F008A"/>
+          <w:sz w:val="14"/>
+          <w:szCs w:val="14"/>
+        </w:rPr>
+        <w:t>LOW</w:t>
+      </w:r>
+      <w:r>
+        <w:rPr>
+          <w:color w:val="000000"/>
+          <w:sz w:val="14"/>
+          <w:szCs w:val="14"/>
+        </w:rPr>
+        <w:t xml:space="preserve">); </w:t>
+      </w:r>
+      <w:r>
+        <w:rPr>
+          <w:color w:val="008000"/>
+          <w:sz w:val="14"/>
+          <w:szCs w:val="14"/>
+        </w:rPr>
+        <w:t>//clear the clock_b signal</w:t>
+      </w:r>
+    </w:p>
+    <w:p>
+      <w:pPr>
+        <w:pStyle w:val="Quote"/>
+        <w:rPr>
+          <w:color w:val="000000"/>
+          <w:sz w:val="14"/>
+          <w:szCs w:val="14"/>
+        </w:rPr>
+      </w:pPr>
+      <w:r>
+        <w:rPr>
+          <w:color w:val="000000"/>
+          <w:sz w:val="14"/>
+          <w:szCs w:val="14"/>
+        </w:rPr>
+        <w:t xml:space="preserve">            delayMicroseconds(</w:t>
+      </w:r>
+      <w:r>
+        <w:rPr>
+          <w:color w:val="6F008A"/>
+          <w:sz w:val="14"/>
+          <w:szCs w:val="14"/>
+        </w:rPr>
+        <w:t>BITDELAY</w:t>
+      </w:r>
+      <w:r>
+        <w:rPr>
+          <w:color w:val="000000"/>
+          <w:sz w:val="14"/>
+          <w:szCs w:val="14"/>
+        </w:rPr>
+        <w:t>);</w:t>
+      </w:r>
+    </w:p>
+    <w:p>
+      <w:pPr>
+        <w:pStyle w:val="Quote"/>
+        <w:rPr>
+          <w:color w:val="000000"/>
+          <w:sz w:val="14"/>
+          <w:szCs w:val="14"/>
+        </w:rPr>
+      </w:pPr>
+      <w:r>
+        <w:rPr>
+          <w:color w:val="000000"/>
+          <w:sz w:val="14"/>
+          <w:szCs w:val="14"/>
+        </w:rPr>
+        <w:t xml:space="preserve">            digitalWrite(dataPins[2], </w:t>
+      </w:r>
+      <w:r>
+        <w:rPr>
+          <w:color w:val="6F008A"/>
+          <w:sz w:val="14"/>
+          <w:szCs w:val="14"/>
+        </w:rPr>
+        <w:t>HIGH</w:t>
+      </w:r>
+      <w:r>
+        <w:rPr>
+          <w:color w:val="000000"/>
+          <w:sz w:val="14"/>
+          <w:szCs w:val="14"/>
+        </w:rPr>
+        <w:t xml:space="preserve">); </w:t>
+      </w:r>
+      <w:r>
+        <w:rPr>
+          <w:color w:val="008000"/>
+          <w:sz w:val="14"/>
+          <w:szCs w:val="14"/>
+        </w:rPr>
+        <w:t>//receive flag</w:t>
+      </w:r>
+    </w:p>
+    <w:p>
+      <w:pPr>
+        <w:pStyle w:val="Quote"/>
+        <w:rPr>
+          <w:color w:val="000000"/>
+          <w:sz w:val="14"/>
+          <w:szCs w:val="14"/>
+        </w:rPr>
+      </w:pPr>
+      <w:r>
+        <w:rPr>
+          <w:color w:val="000000"/>
+          <w:sz w:val="14"/>
+          <w:szCs w:val="14"/>
+        </w:rPr>
+        <w:t xml:space="preserve">            delayMicroseconds(</w:t>
+      </w:r>
+      <w:r>
+        <w:rPr>
+          <w:color w:val="6F008A"/>
+          <w:sz w:val="14"/>
+          <w:szCs w:val="14"/>
+        </w:rPr>
+        <w:t>BITDELAY</w:t>
+      </w:r>
+      <w:r>
+        <w:rPr>
+          <w:color w:val="000000"/>
+          <w:sz w:val="14"/>
+          <w:szCs w:val="14"/>
+        </w:rPr>
+        <w:t>);</w:t>
+      </w:r>
+    </w:p>
+    <w:p>
+      <w:pPr>
+        <w:pStyle w:val="Quote"/>
+        <w:rPr>
+          <w:color w:val="000000"/>
+          <w:sz w:val="14"/>
+          <w:szCs w:val="14"/>
+        </w:rPr>
+      </w:pPr>
+      <w:r>
+        <w:rPr>
+          <w:color w:val="000000"/>
+          <w:sz w:val="14"/>
+          <w:szCs w:val="14"/>
+        </w:rPr>
+        <w:t xml:space="preserve">            digitalWrite(dataPins[4], </w:t>
+      </w:r>
+      <w:r>
+        <w:rPr>
+          <w:color w:val="6F008A"/>
+          <w:sz w:val="14"/>
+          <w:szCs w:val="14"/>
+        </w:rPr>
+        <w:t>HIGH</w:t>
+      </w:r>
+      <w:r>
+        <w:rPr>
+          <w:color w:val="000000"/>
+          <w:sz w:val="14"/>
+          <w:szCs w:val="14"/>
+        </w:rPr>
+        <w:t xml:space="preserve">); </w:t>
+      </w:r>
+      <w:r>
+        <w:rPr>
+          <w:color w:val="008000"/>
+          <w:sz w:val="14"/>
+          <w:szCs w:val="14"/>
+        </w:rPr>
+        <w:t>//set the byte read pin high</w:t>
+      </w:r>
+    </w:p>
+    <w:p>
+      <w:pPr>
+        <w:pStyle w:val="Quote"/>
+        <w:rPr>
+          <w:color w:val="000000"/>
+          <w:sz w:val="14"/>
+          <w:szCs w:val="14"/>
+        </w:rPr>
+      </w:pPr>
+      <w:r>
+        <w:rPr>
+          <w:color w:val="000000"/>
+          <w:sz w:val="14"/>
+          <w:szCs w:val="14"/>
+        </w:rPr>
+        <w:t xml:space="preserve">            delayMicroseconds(</w:t>
+      </w:r>
+      <w:r>
+        <w:rPr>
+          <w:color w:val="6F008A"/>
+          <w:sz w:val="14"/>
+          <w:szCs w:val="14"/>
+        </w:rPr>
+        <w:t>BITDELAY</w:t>
+      </w:r>
+      <w:r>
+        <w:rPr>
+          <w:color w:val="000000"/>
+          <w:sz w:val="14"/>
+          <w:szCs w:val="14"/>
+        </w:rPr>
+        <w:t>);</w:t>
+      </w:r>
+    </w:p>
+    <w:p>
+      <w:pPr>
+        <w:pStyle w:val="Quote"/>
+        <w:rPr>
+          <w:color w:val="000000"/>
+          <w:sz w:val="14"/>
+          <w:szCs w:val="14"/>
+        </w:rPr>
+      </w:pPr>
+      <w:r>
+        <w:rPr>
+          <w:color w:val="000000"/>
+          <w:sz w:val="14"/>
+          <w:szCs w:val="14"/>
+        </w:rPr>
+        <w:t xml:space="preserve">        }</w:t>
+      </w:r>
+    </w:p>
+    <w:p>
+      <w:pPr>
+        <w:pStyle w:val="Quote"/>
+        <w:rPr>
+          <w:color w:val="000000"/>
+          <w:sz w:val="14"/>
+          <w:szCs w:val="14"/>
+        </w:rPr>
+      </w:pPr>
+    </w:p>
+    <w:p>
+      <w:pPr>
+        <w:pStyle w:val="Quote"/>
+        <w:rPr>
+          <w:color w:val="000000"/>
+          <w:sz w:val="14"/>
+          <w:szCs w:val="14"/>
+        </w:rPr>
+      </w:pPr>
+      <w:r>
+        <w:rPr>
+          <w:color w:val="000000"/>
+          <w:sz w:val="14"/>
+          <w:szCs w:val="14"/>
+        </w:rPr>
+        <w:t xml:space="preserve">        receivedData.append(currentByte);</w:t>
+      </w:r>
+    </w:p>
+    <w:p>
+      <w:pPr>
+        <w:pStyle w:val="Quote"/>
+        <w:rPr>
+          <w:color w:val="000000"/>
+          <w:sz w:val="14"/>
+          <w:szCs w:val="14"/>
+        </w:rPr>
+      </w:pPr>
+      <w:r>
+        <w:rPr>
+          <w:color w:val="000000"/>
+          <w:sz w:val="14"/>
+          <w:szCs w:val="14"/>
+        </w:rPr>
+        <w:t xml:space="preserve">        pinMode(dataPins[6], </w:t>
+      </w:r>
+      <w:r>
+        <w:rPr>
+          <w:color w:val="6F008A"/>
+          <w:sz w:val="14"/>
+          <w:szCs w:val="14"/>
+        </w:rPr>
+        <w:t>OUTPUT</w:t>
+      </w:r>
+      <w:r>
+        <w:rPr>
+          <w:color w:val="000000"/>
+          <w:sz w:val="14"/>
+          <w:szCs w:val="14"/>
+        </w:rPr>
+        <w:t>);</w:t>
+      </w:r>
+    </w:p>
+    <w:p>
+      <w:pPr>
+        <w:pStyle w:val="Quote"/>
+        <w:rPr>
+          <w:color w:val="000000"/>
+          <w:sz w:val="14"/>
+          <w:szCs w:val="14"/>
+        </w:rPr>
+      </w:pPr>
+      <w:r>
+        <w:rPr>
+          <w:color w:val="000000"/>
+          <w:sz w:val="14"/>
+          <w:szCs w:val="14"/>
+        </w:rPr>
+        <w:t xml:space="preserve">        digitalWrite(dataPins[6], </w:t>
+      </w:r>
+      <w:r>
+        <w:rPr>
+          <w:color w:val="6F008A"/>
+          <w:sz w:val="14"/>
+          <w:szCs w:val="14"/>
+        </w:rPr>
+        <w:t>LOW</w:t>
+      </w:r>
+      <w:r>
+        <w:rPr>
+          <w:color w:val="000000"/>
+          <w:sz w:val="14"/>
+          <w:szCs w:val="14"/>
+        </w:rPr>
+        <w:t xml:space="preserve">); </w:t>
+      </w:r>
+      <w:r>
+        <w:rPr>
+          <w:color w:val="008000"/>
+          <w:sz w:val="14"/>
+          <w:szCs w:val="14"/>
+        </w:rPr>
+        <w:t>//clear the clock signal</w:t>
+      </w:r>
+    </w:p>
+    <w:p>
+      <w:pPr>
+        <w:pStyle w:val="Quote"/>
+        <w:rPr>
+          <w:color w:val="000000"/>
+          <w:sz w:val="14"/>
+          <w:szCs w:val="14"/>
+        </w:rPr>
+      </w:pPr>
+      <w:r>
+        <w:rPr>
+          <w:color w:val="000000"/>
+          <w:sz w:val="14"/>
+          <w:szCs w:val="14"/>
+        </w:rPr>
+        <w:t xml:space="preserve">        delayMicroseconds(</w:t>
+      </w:r>
+      <w:r>
+        <w:rPr>
+          <w:color w:val="6F008A"/>
+          <w:sz w:val="14"/>
+          <w:szCs w:val="14"/>
+        </w:rPr>
+        <w:t>BITDELAY</w:t>
+      </w:r>
+      <w:r>
+        <w:rPr>
+          <w:color w:val="000000"/>
+          <w:sz w:val="14"/>
+          <w:szCs w:val="14"/>
+        </w:rPr>
+        <w:t>);</w:t>
+      </w:r>
+    </w:p>
+    <w:p>
+      <w:pPr>
+        <w:pStyle w:val="Quote"/>
+        <w:rPr>
+          <w:color w:val="000000"/>
+          <w:sz w:val="14"/>
+          <w:szCs w:val="14"/>
+        </w:rPr>
+      </w:pPr>
+      <w:r>
+        <w:rPr>
+          <w:color w:val="000000"/>
+          <w:sz w:val="14"/>
+          <w:szCs w:val="14"/>
+        </w:rPr>
+        <w:t xml:space="preserve">    }</w:t>
+      </w:r>
+    </w:p>
+    <w:p>
+      <w:pPr>
+        <w:pStyle w:val="Quote"/>
+        <w:rPr>
+          <w:color w:val="000000"/>
+          <w:sz w:val="14"/>
+          <w:szCs w:val="14"/>
+        </w:rPr>
+      </w:pPr>
+      <w:r>
+        <w:rPr>
+          <w:color w:val="000000"/>
+          <w:sz w:val="14"/>
+          <w:szCs w:val="14"/>
+        </w:rPr>
+        <w:t xml:space="preserve">    </w:t>
+      </w:r>
+      <w:r>
+        <w:rPr>
+          <w:color w:val="6F008A"/>
+          <w:sz w:val="14"/>
+          <w:szCs w:val="14"/>
+        </w:rPr>
+        <w:t>qDebug</w:t>
+      </w:r>
+      <w:r>
+        <w:rPr>
+          <w:color w:val="000000"/>
+          <w:sz w:val="14"/>
+          <w:szCs w:val="14"/>
+        </w:rPr>
+        <w:t xml:space="preserve">() </w:t>
+      </w:r>
+      <w:r>
+        <w:rPr>
+          <w:color w:val="008080"/>
+          <w:sz w:val="14"/>
+          <w:szCs w:val="14"/>
+        </w:rPr>
+        <w:t>&lt;&lt;</w:t>
+      </w:r>
+      <w:r>
+        <w:rPr>
+          <w:color w:val="000000"/>
+          <w:sz w:val="14"/>
+          <w:szCs w:val="14"/>
+        </w:rPr>
+        <w:t xml:space="preserve"> </w:t>
+      </w:r>
+      <w:r>
+        <w:rPr>
+          <w:color w:val="A31515"/>
+          <w:sz w:val="14"/>
+          <w:szCs w:val="14"/>
+        </w:rPr>
+        <w:t>"Received Data Size: "</w:t>
+      </w:r>
+      <w:r>
+        <w:rPr>
+          <w:color w:val="000000"/>
+          <w:sz w:val="14"/>
+          <w:szCs w:val="14"/>
+        </w:rPr>
+        <w:t xml:space="preserve"> </w:t>
+      </w:r>
+      <w:r>
+        <w:rPr>
+          <w:color w:val="008080"/>
+          <w:sz w:val="14"/>
+          <w:szCs w:val="14"/>
+        </w:rPr>
+        <w:t>&lt;&lt;</w:t>
+      </w:r>
+      <w:r>
+        <w:rPr>
+          <w:color w:val="000000"/>
+          <w:sz w:val="14"/>
+          <w:szCs w:val="14"/>
+        </w:rPr>
+        <w:t xml:space="preserve"> receivedData.size();</w:t>
+      </w:r>
+    </w:p>
+    <w:p>
+      <w:pPr>
+        <w:pStyle w:val="Quote"/>
+        <w:rPr>
+          <w:color w:val="000000"/>
+          <w:sz w:val="14"/>
+          <w:szCs w:val="14"/>
+        </w:rPr>
+      </w:pPr>
+      <w:r>
+        <w:rPr>
+          <w:color w:val="000000"/>
+          <w:sz w:val="14"/>
+          <w:szCs w:val="14"/>
+        </w:rPr>
+        <w:t xml:space="preserve">    </w:t>
+      </w:r>
+      <w:r>
+        <w:rPr>
+          <w:color w:val="0000FF"/>
+          <w:sz w:val="14"/>
+          <w:szCs w:val="14"/>
+        </w:rPr>
+        <w:t>return</w:t>
+      </w:r>
+      <w:r>
+        <w:rPr>
+          <w:color w:val="000000"/>
+          <w:sz w:val="14"/>
+          <w:szCs w:val="14"/>
+        </w:rPr>
+        <w:t xml:space="preserve"> receivedData;</w:t>
+      </w:r>
+    </w:p>
+    <w:p>
+      <w:pPr>
+        <w:pStyle w:val="Quote"/>
+        <w:rPr>
+          <w:color w:val="000000"/>
+          <w:sz w:val="14"/>
+          <w:szCs w:val="14"/>
+        </w:rPr>
+      </w:pPr>
+      <w:r>
+        <w:rPr>
+          <w:color w:val="000000"/>
+          <w:sz w:val="14"/>
+          <w:szCs w:val="14"/>
+        </w:rPr>
+        <w:t>}</w:t>
+      </w:r>
+    </w:p>
+    <w:p/>
+    <w:p>
+      <w:r>
+        <w:t xml:space="preserve">This has been tested by sending a known data (0xE3) 10 times from the sender to the receiver and having the output on </w:t>
+      </w:r>
+      <w:r>
+        <w:rPr>
+          <w:rStyle w:val="QuoteChar"/>
+        </w:rPr>
+        <w:t>qDebug()</w:t>
+      </w:r>
+      <w:r>
+        <w:t xml:space="preserve"> as shown below: </w:t>
+      </w:r>
+    </w:p>
+    <w:p>
+      <w:r>
+        <w:drawing>
+          <wp:inline distT="0" distB="0" distL="0" distR="0" wp14:anchorId="3DFAFF10" wp14:editId="66208F17">
+            <wp:extent cx="6188710" cy="3507740"/>
+            <wp:effectExtent l="0" t="0" r="2540" b="0"/>
+            <wp:docPr id="11" name="Picture 11"/>
+            <wp:cNvGraphicFramePr>
+              <a:graphicFrameLocks xmlns:a="http://schemas.openxmlformats.org/drawingml/2006/main" noChangeAspect="1"/>
+            </wp:cNvGraphicFramePr>
+            <a:graphic xmlns:a="http://schemas.openxmlformats.org/drawingml/2006/main">
+              <a:graphicData uri="http://schemas.openxmlformats.org/drawingml/2006/picture">
+                <pic:pic xmlns:pic="http://schemas.openxmlformats.org/drawingml/2006/picture">
+                  <pic:nvPicPr>
+                    <pic:cNvPr id="1" name=""/>
+                    <pic:cNvPicPr/>
+                  </pic:nvPicPr>
+                  <pic:blipFill>
+                    <a:blip r:embed="rId26"/>
+                    <a:stretch>
+                      <a:fillRect/>
+                    </a:stretch>
+                  </pic:blipFill>
+                  <pic:spPr>
+                    <a:xfrm>
+                      <a:off x="0" y="0"/>
+                      <a:ext cx="6188710" cy="3507740"/>
+                    </a:xfrm>
+                    <a:prstGeom prst="rect">
+                      <a:avLst/>
+                    </a:prstGeom>
+                  </pic:spPr>
+                </pic:pic>
+              </a:graphicData>
+            </a:graphic>
+          </wp:inline>
+        </w:drawing>
+      </w:r>
+    </w:p>
+    <w:p>
+      <w:r>
+        <w:lastRenderedPageBreak/>
+        <w:drawing>
+          <wp:inline distT="0" distB="0" distL="0" distR="0" wp14:anchorId="61CFD32B" wp14:editId="3DBE0244">
+            <wp:extent cx="6188710" cy="2117725"/>
+            <wp:effectExtent l="0" t="0" r="2540" b="0"/>
+            <wp:docPr id="16" name="Picture 16"/>
+            <wp:cNvGraphicFramePr>
+              <a:graphicFrameLocks xmlns:a="http://schemas.openxmlformats.org/drawingml/2006/main" noChangeAspect="1"/>
+            </wp:cNvGraphicFramePr>
+            <a:graphic xmlns:a="http://schemas.openxmlformats.org/drawingml/2006/main">
+              <a:graphicData uri="http://schemas.openxmlformats.org/drawingml/2006/picture">
+                <pic:pic xmlns:pic="http://schemas.openxmlformats.org/drawingml/2006/picture">
+                  <pic:nvPicPr>
+                    <pic:cNvPr id="1" name=""/>
+                    <pic:cNvPicPr/>
+                  </pic:nvPicPr>
+                  <pic:blipFill>
+                    <a:blip r:embed="rId27"/>
+                    <a:stretch>
+                      <a:fillRect/>
+                    </a:stretch>
+                  </pic:blipFill>
+                  <pic:spPr>
+                    <a:xfrm>
+                      <a:off x="0" y="0"/>
+                      <a:ext cx="6188710" cy="2117725"/>
+                    </a:xfrm>
+                    <a:prstGeom prst="rect">
+                      <a:avLst/>
+                    </a:prstGeom>
+                  </pic:spPr>
+                </pic:pic>
+              </a:graphicData>
+            </a:graphic>
+          </wp:inline>
+        </w:drawing>
+      </w:r>
+    </w:p>
+    <w:p>
+      <w:r>
+        <w:t>A shorter delay will be used to attempt to make this faster than it currently is as we are using a delay of 0.5 seconds.</w:t>
+      </w:r>
+    </w:p>
+    <w:p>
+      <w:r>
+        <w:t xml:space="preserve">The data is getting sent but it appears to be that I am sending much more data than is needed, or the data link is too slow. </w:t>
+      </w:r>
+    </w:p>
+    <w:p>
+      <w:r>
+        <w:t>We are prepending the data with a known value, and appending the end of the data to allow for the checking if the data sent is correct. If not, we plan to discard the data</w:t>
+      </w:r>
+    </w:p>
+    <w:p>
+      <w:r>
+        <w:t>For now, we’re keeping it for debugging.</w:t>
       </w:r>
     </w:p>
     <w:sectPr>
@@ -5544,7 +7993,7 @@
     <w:autoRedefine/>
     <w:uiPriority w:val="29"/>
     <w:qFormat/>
-    <w:rsid w:val="009423C4"/>
+    <w:rsid w:val="00CD2150"/>
     <w:pPr>
       <w:autoSpaceDE w:val="0"/>
       <w:autoSpaceDN w:val="0"/>
@@ -5566,7 +8015,7 @@
     <w:basedOn w:val="DefaultParagraphFont"/>
     <w:link w:val="Quote"/>
     <w:uiPriority w:val="29"/>
-    <w:rsid w:val="009423C4"/>
+    <w:rsid w:val="00CD2150"/>
     <w:rPr>
       <w:rFonts w:ascii="Cascadia Mono" w:hAnsi="Cascadia Mono" w:cs="Cascadia Mono"/>
       <w:noProof/>

</xml_diff>